<commit_message>
Updated pages 1 and 9
</commit_message>
<xml_diff>
--- a/docs/Section 1 - Birth.docx
+++ b/docs/Section 1 - Birth.docx
@@ -274,6 +274,16 @@
     <w:p>
       <w:pPr>
         <w:spacing w:after="0"/>
+        <w:rPr>
+          <w:rFonts w:ascii="Times New Roman" w:hAnsi="Times New Roman" w:cs="Times New Roman"/>
+          <w:sz w:val="24"/>
+          <w:szCs w:val="24"/>
+        </w:rPr>
+      </w:pPr>
+    </w:p>
+    <w:p>
+      <w:pPr>
+        <w:spacing w:after="0"/>
         <w:jc w:val="center"/>
         <w:rPr>
           <w:rFonts w:ascii="Times New Roman" w:hAnsi="Times New Roman" w:cs="Times New Roman"/>
@@ -281,37 +291,18 @@
           <w:szCs w:val="24"/>
         </w:rPr>
       </w:pPr>
-    </w:p>
-    <w:p>
-      <w:pPr>
-        <w:spacing w:after="0"/>
-        <w:jc w:val="center"/>
-        <w:rPr>
-          <w:rFonts w:ascii="Times New Roman" w:hAnsi="Times New Roman" w:cs="Times New Roman"/>
-          <w:sz w:val="24"/>
-          <w:szCs w:val="24"/>
-        </w:rPr>
-      </w:pPr>
-    </w:p>
-    <w:p>
-      <w:pPr>
-        <w:spacing w:after="0"/>
-        <w:jc w:val="center"/>
-        <w:rPr>
-          <w:rFonts w:ascii="Times New Roman" w:hAnsi="Times New Roman" w:cs="Times New Roman"/>
-          <w:sz w:val="24"/>
-          <w:szCs w:val="24"/>
-        </w:rPr>
-      </w:pPr>
-      <w:r>
-        <w:rPr>
+      <w:r>
+        <w:rPr>
+          <w:rFonts w:ascii="Times New Roman" w:hAnsi="Times New Roman" w:cs="Times New Roman"/>
           <w:noProof/>
+          <w:sz w:val="24"/>
+          <w:szCs w:val="24"/>
         </w:rPr>
         <w:drawing>
-          <wp:inline distT="0" distB="0" distL="0" distR="0" wp14:anchorId="249178F0" wp14:editId="7EE026F5">
-            <wp:extent cx="2307600" cy="4064400"/>
-            <wp:effectExtent l="0" t="0" r="0" b="0"/>
-            <wp:docPr id="1505987597" name="Picture 2"/>
+          <wp:inline distT="0" distB="0" distL="0" distR="0" wp14:anchorId="27201B47" wp14:editId="0D14BF95">
+            <wp:extent cx="2019300" cy="3426544"/>
+            <wp:effectExtent l="0" t="0" r="0" b="2540"/>
+            <wp:docPr id="1788009140" name="Picture 2"/>
             <wp:cNvGraphicFramePr>
               <a:graphicFrameLocks xmlns:a="http://schemas.openxmlformats.org/drawingml/2006/main" noChangeAspect="1"/>
             </wp:cNvGraphicFramePr>
@@ -319,12 +310,12 @@
               <a:graphicData uri="http://schemas.openxmlformats.org/drawingml/2006/picture">
                 <pic:pic xmlns:pic="http://schemas.openxmlformats.org/drawingml/2006/picture">
                   <pic:nvPicPr>
-                    <pic:cNvPr id="1505987597" name="Picture 2"/>
+                    <pic:cNvPr id="0" name="Picture 2"/>
                     <pic:cNvPicPr>
                       <a:picLocks noChangeAspect="1" noChangeArrowheads="1"/>
                     </pic:cNvPicPr>
                   </pic:nvPicPr>
-                  <pic:blipFill rotWithShape="1">
+                  <pic:blipFill>
                     <a:blip r:embed="rId8">
                       <a:extLst>
                         <a:ext uri="{28A0092B-C50C-407E-A947-70E740481C1C}">
@@ -332,13 +323,15 @@
                         </a:ext>
                       </a:extLst>
                     </a:blip>
-                    <a:srcRect l="14529" t="2804" r="17180" b="3271"/>
-                    <a:stretch/>
+                    <a:srcRect/>
+                    <a:stretch>
+                      <a:fillRect/>
+                    </a:stretch>
                   </pic:blipFill>
                   <pic:spPr bwMode="auto">
                     <a:xfrm>
                       <a:off x="0" y="0"/>
-                      <a:ext cx="2307600" cy="4064400"/>
+                      <a:ext cx="2022575" cy="3432102"/>
                     </a:xfrm>
                     <a:prstGeom prst="rect">
                       <a:avLst/>
@@ -347,11 +340,6 @@
                     <a:ln>
                       <a:noFill/>
                     </a:ln>
-                    <a:extLst>
-                      <a:ext uri="{53640926-AAD7-44D8-BBD7-CCE9431645EC}">
-                        <a14:shadowObscured xmlns:a14="http://schemas.microsoft.com/office/drawing/2010/main"/>
-                      </a:ext>
-                    </a:extLst>
                   </pic:spPr>
                 </pic:pic>
               </a:graphicData>
@@ -365,152 +353,82 @@
         <w:spacing w:after="0"/>
         <w:jc w:val="center"/>
         <w:rPr>
-          <w:rFonts w:cstheme="minorHAnsi"/>
-        </w:rPr>
-      </w:pPr>
-      <w:r>
-        <w:rPr>
-          <w:rFonts w:cstheme="minorHAnsi"/>
-          <w:b/>
-          <w:bCs/>
+          <w:rFonts w:ascii="Times New Roman" w:hAnsi="Times New Roman" w:cs="Times New Roman"/>
+          <w:sz w:val="24"/>
+          <w:szCs w:val="24"/>
+        </w:rPr>
+      </w:pPr>
+    </w:p>
+    <w:p>
+      <w:pPr>
+        <w:spacing w:after="0"/>
+        <w:jc w:val="center"/>
+        <w:rPr>
+          <w:rFonts w:cstheme="minorHAnsi"/>
+        </w:rPr>
+      </w:pPr>
+      <w:r>
+        <w:rPr>
+          <w:rFonts w:cstheme="minorHAnsi"/>
+          <w:b/>
+          <w:bCs/>
+        </w:rPr>
+        <w:t>Buddha in Sarnath Museum</w:t>
+      </w:r>
+      <w:r>
+        <w:rPr>
+          <w:rStyle w:val="EndnoteReference"/>
+          <w:rFonts w:cstheme="minorHAnsi"/>
+          <w:b/>
+          <w:bCs/>
+        </w:rPr>
+        <w:endnoteReference w:id="3"/>
+      </w:r>
+      <w:r>
+        <w:rPr>
+          <w:rFonts w:cstheme="minorHAnsi"/>
+          <w:b/>
+          <w:bCs/>
+        </w:rPr>
+        <w:t xml:space="preserve"> </w:t>
+      </w:r>
+    </w:p>
+    <w:p>
+      <w:pPr>
+        <w:spacing w:after="0"/>
+        <w:rPr>
+          <w:rFonts w:ascii="Times New Roman" w:hAnsi="Times New Roman" w:cs="Times New Roman"/>
+          <w:sz w:val="24"/>
+          <w:szCs w:val="24"/>
+        </w:rPr>
+      </w:pPr>
+    </w:p>
+    <w:p>
+      <w:pPr>
+        <w:spacing w:after="0"/>
+        <w:jc w:val="center"/>
+        <w:rPr>
+          <w:rFonts w:cstheme="minorHAnsi"/>
+          <w:b/>
+          <w:bCs/>
+        </w:rPr>
+      </w:pPr>
+    </w:p>
+    <w:p>
+      <w:pPr>
+        <w:spacing w:after="0"/>
+        <w:jc w:val="center"/>
+        <w:rPr>
+          <w:rFonts w:cstheme="minorHAnsi"/>
+          <w:b/>
+          <w:bCs/>
+        </w:rPr>
+      </w:pPr>
+      <w:r>
+        <w:rPr>
+          <w:noProof/>
         </w:rPr>
         <w:lastRenderedPageBreak/>
-        <w:t>Buddha in Sarnath Museum (</w:t>
-      </w:r>
-      <w:proofErr w:type="spellStart"/>
-      <w:r>
-        <w:rPr>
-          <w:rFonts w:cstheme="minorHAnsi"/>
-          <w:b/>
-          <w:bCs/>
-        </w:rPr>
-        <w:t>Dhammajak</w:t>
-      </w:r>
-      <w:proofErr w:type="spellEnd"/>
-      <w:r>
-        <w:rPr>
-          <w:rFonts w:cstheme="minorHAnsi"/>
-          <w:b/>
-          <w:bCs/>
-        </w:rPr>
-        <w:t xml:space="preserve"> Mutra)</w:t>
-      </w:r>
-      <w:r>
-        <w:rPr>
-          <w:rFonts w:cstheme="minorHAnsi"/>
-          <w:b/>
-          <w:bCs/>
-        </w:rPr>
-        <w:t xml:space="preserve">: </w:t>
-      </w:r>
-      <w:r>
-        <w:rPr>
-          <w:rFonts w:cstheme="minorHAnsi"/>
-        </w:rPr>
-        <w:t xml:space="preserve">Source: </w:t>
-      </w:r>
-      <w:proofErr w:type="spellStart"/>
-      <w:r>
-        <w:rPr>
-          <w:rFonts w:cstheme="minorHAnsi"/>
-        </w:rPr>
-        <w:t>Tevaprapas</w:t>
-      </w:r>
-      <w:proofErr w:type="spellEnd"/>
-      <w:r>
-        <w:rPr>
-          <w:rFonts w:cstheme="minorHAnsi"/>
-        </w:rPr>
-        <w:t xml:space="preserve"> </w:t>
-      </w:r>
-      <w:proofErr w:type="spellStart"/>
-      <w:proofErr w:type="gramStart"/>
-      <w:r>
-        <w:rPr>
-          <w:rFonts w:cstheme="minorHAnsi"/>
-        </w:rPr>
-        <w:t>Makklay</w:t>
-      </w:r>
-      <w:proofErr w:type="spellEnd"/>
-      <w:r>
-        <w:rPr>
-          <w:rFonts w:cstheme="minorHAnsi"/>
-        </w:rPr>
-        <w:t> </w:t>
-      </w:r>
-      <w:r>
-        <w:rPr>
-          <w:rFonts w:cstheme="minorHAnsi"/>
-        </w:rPr>
-        <w:t>:</w:t>
-      </w:r>
-      <w:proofErr w:type="gramEnd"/>
-      <w:r>
-        <w:rPr>
-          <w:rFonts w:cstheme="minorHAnsi"/>
-        </w:rPr>
-        <w:t xml:space="preserve"> Picture Courtesy:</w:t>
-      </w:r>
-    </w:p>
-    <w:p>
-      <w:pPr>
-        <w:spacing w:after="0"/>
-        <w:jc w:val="center"/>
-        <w:rPr>
-          <w:rFonts w:cstheme="minorHAnsi"/>
-        </w:rPr>
-      </w:pPr>
-      <w:hyperlink r:id="rId9" w:history="1">
-        <w:r>
-          <w:rPr>
-            <w:rStyle w:val="Hyperlink"/>
-            <w:rFonts w:cstheme="minorHAnsi"/>
-          </w:rPr>
-          <w:t>https://commons.wikimedia.org/wiki/File</w:t>
-        </w:r>
-      </w:hyperlink>
-      <w:r>
-        <w:rPr>
-          <w:rFonts w:cstheme="minorHAnsi"/>
-        </w:rPr>
-        <w:t>:</w:t>
-      </w:r>
-    </w:p>
-    <w:p>
-      <w:pPr>
-        <w:spacing w:after="0"/>
-        <w:rPr>
-          <w:rFonts w:ascii="Times New Roman" w:hAnsi="Times New Roman" w:cs="Times New Roman"/>
-          <w:sz w:val="24"/>
-          <w:szCs w:val="24"/>
-        </w:rPr>
-      </w:pPr>
-    </w:p>
-    <w:p>
-      <w:pPr>
-        <w:spacing w:after="0"/>
-        <w:jc w:val="center"/>
-        <w:rPr>
-          <w:rFonts w:cstheme="minorHAnsi"/>
-          <w:b/>
-          <w:bCs/>
-        </w:rPr>
-      </w:pPr>
-    </w:p>
-    <w:p>
-      <w:pPr>
-        <w:spacing w:after="0"/>
-        <w:jc w:val="center"/>
-        <w:rPr>
-          <w:rFonts w:cstheme="minorHAnsi"/>
-          <w:b/>
-          <w:bCs/>
-        </w:rPr>
-      </w:pPr>
-      <w:r>
-        <w:rPr>
-          <w:noProof/>
-        </w:rPr>
         <w:drawing>
           <wp:inline distT="0" distB="0" distL="0" distR="0" wp14:anchorId="46B90C80" wp14:editId="4DC7DF95">
             <wp:extent cx="4006215" cy="2807970"/>
@@ -529,7 +447,7 @@
                     </pic:cNvPicPr>
                   </pic:nvPicPr>
                   <pic:blipFill>
-                    <a:blip r:embed="rId10" cstate="print">
+                    <a:blip r:embed="rId9" cstate="print">
                       <a:extLst>
                         <a:ext uri="{28A0092B-C50C-407E-A947-70E740481C1C}">
                           <a14:useLocalDpi xmlns:a14="http://schemas.microsoft.com/office/drawing/2010/main" val="0"/>
@@ -607,54 +525,15 @@
         </w:rPr>
         <w:t xml:space="preserve"> during the time of Gotama Buddha</w:t>
       </w:r>
-    </w:p>
-    <w:p>
-      <w:pPr>
-        <w:spacing w:after="0"/>
-        <w:jc w:val="center"/>
-        <w:rPr>
-          <w:rFonts w:cstheme="minorHAnsi"/>
-          <w:b/>
-          <w:bCs/>
-        </w:rPr>
-      </w:pPr>
-      <w:r>
-        <w:rPr>
-          <w:rFonts w:cstheme="minorHAnsi"/>
-        </w:rPr>
-        <w:t xml:space="preserve">source: </w:t>
-      </w:r>
-      <w:proofErr w:type="spellStart"/>
-      <w:proofErr w:type="gramStart"/>
-      <w:r>
-        <w:rPr>
-          <w:rFonts w:cstheme="minorHAnsi"/>
-        </w:rPr>
-        <w:t>Suttacentral</w:t>
-      </w:r>
-      <w:proofErr w:type="spellEnd"/>
-      <w:r>
-        <w:rPr>
-          <w:rFonts w:cstheme="minorHAnsi"/>
-        </w:rPr>
-        <w:t xml:space="preserve"> :</w:t>
-      </w:r>
-      <w:proofErr w:type="gramEnd"/>
-      <w:r>
-        <w:rPr>
-          <w:rFonts w:cstheme="minorHAnsi"/>
-        </w:rPr>
-        <w:t xml:space="preserve"> </w:t>
-      </w:r>
-      <w:hyperlink r:id="rId11" w:history="1">
-        <w:r>
-          <w:rPr>
-            <w:rStyle w:val="Hyperlink"/>
-            <w:rFonts w:cstheme="minorHAnsi"/>
-          </w:rPr>
-          <w:t>https://suttacentral.net/</w:t>
-        </w:r>
-      </w:hyperlink>
+      <w:r>
+        <w:rPr>
+          <w:rStyle w:val="EndnoteReference"/>
+          <w:rFonts w:cstheme="minorHAnsi"/>
+          <w:b/>
+          <w:bCs/>
+        </w:rPr>
+        <w:endnoteReference w:id="4"/>
+      </w:r>
     </w:p>
     <w:p>
       <w:pPr>
@@ -792,7 +671,7 @@
           <w:sz w:val="24"/>
           <w:szCs w:val="24"/>
         </w:rPr>
-        <w:endnoteReference w:id="3"/>
+        <w:endnoteReference w:id="5"/>
       </w:r>
     </w:p>
     <w:p>
@@ -906,7 +785,16 @@
           <w:sz w:val="24"/>
           <w:szCs w:val="24"/>
         </w:rPr>
-        <w:t>The birth of a Buddha is one of the rarest and most transformative events in the human realm. It is a moment of immense significance, for it heralds the arrival of an enlightened being—one who has transcended all ignorance and suffering, who embodies boundless wisdom and compassion, and who dedicates his life to leading countless beings toward liberation.</w:t>
+        <w:t>The birth of a Buddha is one of the rarest and most transformative events in the human realm. It is a moment of immense significance, for it heralds the arrival of an enlightened being—</w:t>
+      </w:r>
+      <w:r>
+        <w:rPr>
+          <w:rFonts w:ascii="Times New Roman" w:eastAsia="Times-Roman" w:hAnsi="Times New Roman" w:cs="Times New Roman"/>
+          <w:sz w:val="24"/>
+          <w:szCs w:val="24"/>
+        </w:rPr>
+        <w:lastRenderedPageBreak/>
+        <w:t>one who has transcended all ignorance and suffering, who embodies boundless wisdom and compassion, and who dedicates his life to leading countless beings toward liberation.</w:t>
       </w:r>
     </w:p>
     <w:p>
@@ -1236,21 +1124,25 @@
         <w:rPr>
           <w:rFonts w:eastAsia="URWPalladioITU"/>
         </w:rPr>
-        <w:t xml:space="preserve">Came for our </w:t>
-      </w:r>
-      <w:proofErr w:type="gramStart"/>
+        <w:t>Came for our sakes the five sure signs of birth</w:t>
+      </w:r>
+    </w:p>
+    <w:p>
+      <w:pPr>
+        <w:pStyle w:val="Standard"/>
+        <w:spacing w:after="0"/>
+      </w:pPr>
       <w:r>
         <w:rPr>
           <w:rFonts w:eastAsia="URWPalladioITU"/>
         </w:rPr>
-        <w:t>sakes</w:t>
-      </w:r>
-      <w:proofErr w:type="gramEnd"/>
+        <w:t xml:space="preserve">So that the Devas knew the signs, and </w:t>
+      </w:r>
       <w:r>
         <w:rPr>
           <w:rFonts w:eastAsia="URWPalladioITU"/>
         </w:rPr>
-        <w:t xml:space="preserve"> the five sure signs of birth</w:t>
+        <w:t>spoke</w:t>
       </w:r>
     </w:p>
     <w:p>
@@ -1262,14 +1154,44 @@
         <w:rPr>
           <w:rFonts w:eastAsia="URWPalladioITU"/>
         </w:rPr>
-        <w:t xml:space="preserve">So that the Devas knew the signs, and </w:t>
+        <w:t>” Buddha</w:t>
       </w:r>
       <w:r>
         <w:rPr>
           <w:rFonts w:eastAsia="URWPalladioITU"/>
         </w:rPr>
+        <w:t xml:space="preserve"> will go again to help the World.”</w:t>
+      </w:r>
+    </w:p>
+    <w:p>
+      <w:pPr>
+        <w:pStyle w:val="Standard"/>
+        <w:spacing w:after="0"/>
+      </w:pPr>
+      <w:r>
+        <w:rPr>
+          <w:rFonts w:eastAsia="URWPalladioITU"/>
+        </w:rPr>
+        <w:t>” Yea</w:t>
+      </w:r>
+      <w:r>
+        <w:rPr>
+          <w:rFonts w:eastAsia="URWPalladioITU"/>
+        </w:rPr>
+        <w:t xml:space="preserve">!” </w:t>
+      </w:r>
+      <w:r>
+        <w:rPr>
+          <w:rFonts w:eastAsia="URWPalladioITU"/>
+        </w:rPr>
         <w:t>spoke</w:t>
       </w:r>
+      <w:r>
+        <w:rPr>
+          <w:rFonts w:eastAsia="URWPalladioITU"/>
+        </w:rPr>
+        <w:t xml:space="preserve"> He, “now I go to help the World</w:t>
+      </w:r>
     </w:p>
     <w:p>
       <w:pPr>
@@ -1280,67 +1202,18 @@
         <w:rPr>
           <w:rFonts w:eastAsia="URWPalladioITU"/>
         </w:rPr>
-        <w:t>” Buddha</w:t>
-      </w:r>
+        <w:t>This last of many times; for birth and death</w:t>
+      </w:r>
+    </w:p>
+    <w:p>
+      <w:pPr>
+        <w:pStyle w:val="Standard"/>
+        <w:spacing w:after="0"/>
+      </w:pPr>
       <w:r>
         <w:rPr>
           <w:rFonts w:eastAsia="URWPalladioITU"/>
         </w:rPr>
-        <w:t xml:space="preserve"> will go again to help the World.”</w:t>
-      </w:r>
-    </w:p>
-    <w:p>
-      <w:pPr>
-        <w:pStyle w:val="Standard"/>
-        <w:spacing w:after="0"/>
-      </w:pPr>
-      <w:r>
-        <w:rPr>
-          <w:rFonts w:eastAsia="URWPalladioITU"/>
-        </w:rPr>
-        <w:t>” Yea</w:t>
-      </w:r>
-      <w:r>
-        <w:rPr>
-          <w:rFonts w:eastAsia="URWPalladioITU"/>
-        </w:rPr>
-        <w:t xml:space="preserve">!” </w:t>
-      </w:r>
-      <w:r>
-        <w:rPr>
-          <w:rFonts w:eastAsia="URWPalladioITU"/>
-        </w:rPr>
-        <w:t>spoke</w:t>
-      </w:r>
-      <w:r>
-        <w:rPr>
-          <w:rFonts w:eastAsia="URWPalladioITU"/>
-        </w:rPr>
-        <w:t xml:space="preserve"> He, “now I go to help the World</w:t>
-      </w:r>
-    </w:p>
-    <w:p>
-      <w:pPr>
-        <w:pStyle w:val="Standard"/>
-        <w:spacing w:after="0"/>
-      </w:pPr>
-      <w:r>
-        <w:rPr>
-          <w:rFonts w:eastAsia="URWPalladioITU"/>
-        </w:rPr>
-        <w:t>This last of many times; for birth and death</w:t>
-      </w:r>
-    </w:p>
-    <w:p>
-      <w:pPr>
-        <w:pStyle w:val="Standard"/>
-        <w:spacing w:after="0"/>
-      </w:pPr>
-      <w:r>
-        <w:rPr>
-          <w:rFonts w:eastAsia="URWPalladioITU"/>
-        </w:rPr>
-        <w:lastRenderedPageBreak/>
         <w:t>End hence for me and those who learn my Law.</w:t>
       </w:r>
     </w:p>
@@ -1407,7 +1280,7 @@
           <w:rStyle w:val="EndnoteReference"/>
           <w:rFonts w:eastAsia="URWPalladioITU"/>
         </w:rPr>
-        <w:endnoteReference w:id="4"/>
+        <w:endnoteReference w:id="6"/>
       </w:r>
     </w:p>
     <w:p>
@@ -1448,6 +1321,7 @@
           <w:sz w:val="28"/>
           <w:szCs w:val="28"/>
         </w:rPr>
+        <w:lastRenderedPageBreak/>
         <w:t xml:space="preserve">The </w:t>
       </w:r>
       <w:proofErr w:type="spellStart"/>
@@ -1665,7 +1539,7 @@
           <w:sz w:val="24"/>
           <w:szCs w:val="24"/>
         </w:rPr>
-        <w:endnoteReference w:id="5"/>
+        <w:endnoteReference w:id="7"/>
       </w:r>
       <w:r>
         <w:rPr>
@@ -1689,25 +1563,7 @@
           <w:sz w:val="24"/>
           <w:szCs w:val="24"/>
         </w:rPr>
-        <w:t xml:space="preserve">having spent </w:t>
-      </w:r>
-      <w:proofErr w:type="gramStart"/>
-      <w:r>
-        <w:rPr>
-          <w:rFonts w:ascii="Times New Roman" w:hAnsi="Times New Roman" w:cs="Times New Roman"/>
-          <w:sz w:val="24"/>
-          <w:szCs w:val="24"/>
-        </w:rPr>
-        <w:t>a period of time</w:t>
-      </w:r>
-      <w:proofErr w:type="gramEnd"/>
-      <w:r>
-        <w:rPr>
-          <w:rFonts w:ascii="Times New Roman" w:hAnsi="Times New Roman" w:cs="Times New Roman"/>
-          <w:sz w:val="24"/>
-          <w:szCs w:val="24"/>
-        </w:rPr>
-        <w:t xml:space="preserve"> in the “deva” realm of </w:t>
+        <w:t xml:space="preserve">having spent a period of time in the “deva” realm of </w:t>
       </w:r>
       <w:bookmarkStart w:id="2" w:name="_Hlk180776021"/>
       <w:proofErr w:type="spellStart"/>
@@ -1744,7 +1600,7 @@
           <w:sz w:val="24"/>
           <w:szCs w:val="24"/>
         </w:rPr>
-        <w:endnoteReference w:id="6"/>
+        <w:endnoteReference w:id="8"/>
       </w:r>
       <w:r>
         <w:rPr>
@@ -1766,12 +1622,18 @@
     <w:p>
       <w:pPr>
         <w:spacing w:after="0"/>
+        <w:rPr>
+          <w:rFonts w:ascii="Times New Roman" w:hAnsi="Times New Roman" w:cs="Times New Roman"/>
+          <w:sz w:val="24"/>
+          <w:szCs w:val="24"/>
+        </w:rPr>
+      </w:pPr>
+    </w:p>
+    <w:p>
+      <w:pPr>
+        <w:keepNext/>
+        <w:spacing w:after="0"/>
         <w:jc w:val="center"/>
-        <w:rPr>
-          <w:rFonts w:ascii="Times New Roman" w:hAnsi="Times New Roman" w:cs="Times New Roman"/>
-          <w:sz w:val="24"/>
-          <w:szCs w:val="24"/>
-        </w:rPr>
       </w:pPr>
       <w:r>
         <w:rPr>
@@ -1781,10 +1643,10 @@
           <w:szCs w:val="24"/>
         </w:rPr>
         <w:drawing>
-          <wp:inline distT="0" distB="0" distL="0" distR="0" wp14:anchorId="45EC9976" wp14:editId="17FAF7EC">
-            <wp:extent cx="3855720" cy="1996440"/>
-            <wp:effectExtent l="152400" t="114300" r="144780" b="156210"/>
-            <wp:docPr id="464614532" name="Picture 1" descr="undefined"/>
+          <wp:inline distT="0" distB="0" distL="0" distR="0" wp14:anchorId="25EA5379" wp14:editId="2E979036">
+            <wp:extent cx="3876398" cy="1685925"/>
+            <wp:effectExtent l="0" t="0" r="0" b="0"/>
+            <wp:docPr id="1740154483" name="Picture 3"/>
             <wp:cNvGraphicFramePr>
               <a:graphicFrameLocks xmlns:a="http://schemas.openxmlformats.org/drawingml/2006/main" noChangeAspect="1"/>
             </wp:cNvGraphicFramePr>
@@ -1792,65 +1654,36 @@
               <a:graphicData uri="http://schemas.openxmlformats.org/drawingml/2006/picture">
                 <pic:pic xmlns:pic="http://schemas.openxmlformats.org/drawingml/2006/picture">
                   <pic:nvPicPr>
-                    <pic:cNvPr id="464614532" name="Picture 1" descr="undefined"/>
+                    <pic:cNvPr id="0" name="Picture 3"/>
                     <pic:cNvPicPr>
-                      <a:picLocks noChangeAspect="1"/>
+                      <a:picLocks noChangeAspect="1" noChangeArrowheads="1"/>
                     </pic:cNvPicPr>
                   </pic:nvPicPr>
-                  <pic:blipFill rotWithShape="1">
-                    <a:blip r:embed="rId12" cstate="print">
+                  <pic:blipFill>
+                    <a:blip r:embed="rId10">
                       <a:extLst>
                         <a:ext uri="{28A0092B-C50C-407E-A947-70E740481C1C}">
                           <a14:useLocalDpi xmlns:a14="http://schemas.microsoft.com/office/drawing/2010/main" val="0"/>
                         </a:ext>
                       </a:extLst>
                     </a:blip>
-                    <a:srcRect l="9484" r="15879" b="16561"/>
-                    <a:stretch/>
+                    <a:srcRect/>
+                    <a:stretch>
+                      <a:fillRect/>
+                    </a:stretch>
                   </pic:blipFill>
                   <pic:spPr bwMode="auto">
                     <a:xfrm>
                       <a:off x="0" y="0"/>
-                      <a:ext cx="3855720" cy="1996440"/>
+                      <a:ext cx="3882608" cy="1688626"/>
                     </a:xfrm>
                     <a:prstGeom prst="rect">
                       <a:avLst/>
                     </a:prstGeom>
-                    <a:solidFill>
-                      <a:srgbClr val="FFFFFF">
-                        <a:shade val="85000"/>
-                      </a:srgbClr>
-                    </a:solidFill>
-                    <a:ln w="88900" cap="sq">
-                      <a:solidFill>
-                        <a:srgbClr val="FFFFFF"/>
-                      </a:solidFill>
-                      <a:miter lim="800000"/>
+                    <a:noFill/>
+                    <a:ln>
+                      <a:noFill/>
                     </a:ln>
-                    <a:effectLst>
-                      <a:outerShdw blurRad="55000" dist="18000" dir="5400000" algn="tl" rotWithShape="0">
-                        <a:srgbClr val="000000">
-                          <a:alpha val="40000"/>
-                        </a:srgbClr>
-                      </a:outerShdw>
-                    </a:effectLst>
-                    <a:scene3d>
-                      <a:camera prst="orthographicFront"/>
-                      <a:lightRig rig="twoPt" dir="t">
-                        <a:rot lat="0" lon="0" rev="7200000"/>
-                      </a:lightRig>
-                    </a:scene3d>
-                    <a:sp3d>
-                      <a:bevelT w="25400" h="19050"/>
-                      <a:contourClr>
-                        <a:srgbClr val="FFFFFF"/>
-                      </a:contourClr>
-                    </a:sp3d>
-                    <a:extLst>
-                      <a:ext uri="{53640926-AAD7-44D8-BBD7-CCE9431645EC}">
-                        <a14:shadowObscured xmlns:a14="http://schemas.microsoft.com/office/drawing/2010/main"/>
-                      </a:ext>
-                    </a:extLst>
                   </pic:spPr>
                 </pic:pic>
               </a:graphicData>
@@ -1936,7 +1769,7 @@
         </w:rPr>
         <w:t xml:space="preserve"> the </w:t>
       </w:r>
-      <w:hyperlink r:id="rId13" w:tooltip="Kushan Dynasty" w:history="1">
+      <w:hyperlink r:id="rId11" w:tooltip="Kushan Dynasty" w:history="1">
         <w:r>
           <w:rPr>
             <w:rStyle w:val="Hyperlink"/>
@@ -1950,24 +1783,12 @@
       </w:hyperlink>
       <w:r>
         <w:rPr>
-          <w:sz w:val="20"/>
-          <w:szCs w:val="20"/>
-        </w:rPr>
-        <w:t xml:space="preserve">. </w:t>
-      </w:r>
-      <w:r>
-        <w:rPr>
-          <w:sz w:val="20"/>
-          <w:szCs w:val="20"/>
-        </w:rPr>
-        <w:t>P</w:t>
-      </w:r>
-      <w:r>
-        <w:rPr>
-          <w:sz w:val="20"/>
-          <w:szCs w:val="20"/>
-        </w:rPr>
-        <w:t>icture courtesy: Wikipedia</w:t>
+          <w:rStyle w:val="EndnoteReference"/>
+        </w:rPr>
+        <w:endnoteReference w:id="9"/>
+      </w:r>
+      <w:r>
+        <w:t>.</w:t>
       </w:r>
     </w:p>
     <w:p>
@@ -2022,7 +1843,7 @@
           <w:sz w:val="24"/>
           <w:szCs w:val="24"/>
         </w:rPr>
-        <w:endnoteReference w:id="7"/>
+        <w:endnoteReference w:id="10"/>
       </w:r>
       <w:r>
         <w:rPr>
@@ -2359,7 +2180,7 @@
           <w:sz w:val="24"/>
           <w:szCs w:val="24"/>
         </w:rPr>
-        <w:endnoteReference w:id="8"/>
+        <w:endnoteReference w:id="11"/>
       </w:r>
       <w:bookmarkStart w:id="3" w:name="_Hlk178582346"/>
       <w:r>
@@ -2725,7 +2546,6 @@
           <w:sz w:val="24"/>
           <w:szCs w:val="24"/>
         </w:rPr>
-        <w:lastRenderedPageBreak/>
         <w:t>As she rested in this sublime state, a magnificent white elephant appeared before her, holding a pure white lotus in its trunk. With grace and majesty, the elephant circled her three times before entering her womb through her right side.</w:t>
       </w:r>
       <w:r>
@@ -2742,7 +2562,7 @@
           <w:rFonts w:ascii="Times New Roman" w:eastAsia="Times-Roman" w:hAnsi="Times New Roman" w:cs="Times New Roman"/>
           <w:color w:val="000000"/>
         </w:rPr>
-        <w:endnoteReference w:id="9"/>
+        <w:endnoteReference w:id="12"/>
       </w:r>
     </w:p>
     <w:p>
@@ -2811,6 +2631,7 @@
           <w:noProof/>
           <w:color w:val="000000"/>
         </w:rPr>
+        <w:lastRenderedPageBreak/>
         <w:drawing>
           <wp:inline distT="0" distB="0" distL="0" distR="0" wp14:anchorId="58F2DF9E" wp14:editId="32DBC220">
             <wp:extent cx="3333115" cy="2318385"/>
@@ -2829,7 +2650,7 @@
                     </pic:cNvPicPr>
                   </pic:nvPicPr>
                   <pic:blipFill rotWithShape="1">
-                    <a:blip r:embed="rId14">
+                    <a:blip r:embed="rId12">
                       <a:extLst>
                         <a:ext uri="{28A0092B-C50C-407E-A947-70E740481C1C}">
                           <a14:useLocalDpi xmlns:a14="http://schemas.microsoft.com/office/drawing/2010/main" val="0"/>
@@ -2877,53 +2698,53 @@
       <w:pPr>
         <w:spacing w:after="0"/>
         <w:jc w:val="center"/>
-      </w:pPr>
-      <w:r>
-        <w:rPr>
-          <w:b/>
-          <w:bCs/>
-        </w:rPr>
-        <w:t>Queen Maya’s dream</w:t>
-      </w:r>
-      <w:r>
-        <w:t xml:space="preserve">- </w:t>
-      </w:r>
-      <w:r>
-        <w:t>2</w:t>
-      </w:r>
-      <w:r>
-        <w:rPr>
-          <w:vertAlign w:val="superscript"/>
-        </w:rPr>
-        <w:t>nd</w:t>
-      </w:r>
-      <w:r>
-        <w:t xml:space="preserve"> century </w:t>
-      </w:r>
-      <w:r>
-        <w:t>Gandhara</w:t>
-      </w:r>
-      <w:r>
-        <w:t>n</w:t>
-      </w:r>
-      <w:r>
-        <w:t xml:space="preserve"> Sculpture. Picture Courtesy</w:t>
-      </w:r>
-      <w:r>
-        <w:t>: Wikipedia</w:t>
-      </w:r>
-      <w:r>
-        <w:t>- https://en.wikipedia.org/wik</w:t>
-      </w:r>
-    </w:p>
-    <w:p>
-      <w:pPr>
-        <w:spacing w:after="0"/>
         <w:rPr>
           <w:sz w:val="20"/>
           <w:szCs w:val="20"/>
         </w:rPr>
       </w:pPr>
+      <w:r>
+        <w:rPr>
+          <w:b/>
+          <w:bCs/>
+        </w:rPr>
+        <w:t>Queen Maya’s dream</w:t>
+      </w:r>
+      <w:r>
+        <w:t xml:space="preserve">- </w:t>
+      </w:r>
+      <w:r>
+        <w:t>2</w:t>
+      </w:r>
+      <w:r>
+        <w:rPr>
+          <w:vertAlign w:val="superscript"/>
+        </w:rPr>
+        <w:t>nd</w:t>
+      </w:r>
+      <w:r>
+        <w:t xml:space="preserve"> century </w:t>
+      </w:r>
+      <w:r>
+        <w:t>Gandhara</w:t>
+      </w:r>
+      <w:r>
+        <w:t>n</w:t>
+      </w:r>
+      <w:r>
+        <w:t xml:space="preserve"> Sculpture</w:t>
+      </w:r>
+      <w:r>
+        <w:rPr>
+          <w:rStyle w:val="EndnoteReference"/>
+          <w:sz w:val="20"/>
+          <w:szCs w:val="20"/>
+        </w:rPr>
+        <w:endnoteReference w:id="13"/>
+      </w:r>
+      <w:r>
+        <w:t>.</w:t>
+      </w:r>
     </w:p>
     <w:p>
       <w:pPr>
@@ -3129,7 +2950,7 @@
           <w:sz w:val="24"/>
           <w:szCs w:val="24"/>
         </w:rPr>
-        <w:endnoteReference w:id="10"/>
+        <w:endnoteReference w:id="14"/>
       </w:r>
     </w:p>
     <w:p>
@@ -3179,7 +3000,7 @@
                     </pic:cNvPicPr>
                   </pic:nvPicPr>
                   <pic:blipFill>
-                    <a:blip r:embed="rId15">
+                    <a:blip r:embed="rId13">
                       <a:extLst>
                         <a:ext uri="{28A0092B-C50C-407E-A947-70E740481C1C}">
                           <a14:useLocalDpi xmlns:a14="http://schemas.microsoft.com/office/drawing/2010/main" val="0"/>
@@ -3438,7 +3259,7 @@
           <w:rStyle w:val="EndnoteReference"/>
           <w:rFonts w:ascii="Times New Roman" w:hAnsi="Times New Roman" w:cs="Times New Roman"/>
         </w:rPr>
-        <w:endnoteReference w:id="11"/>
+        <w:endnoteReference w:id="15"/>
       </w:r>
     </w:p>
     <w:p>
@@ -3777,10 +3598,12 @@
           <w:lang w:bidi="ar-SA"/>
           <w14:ligatures w14:val="none"/>
         </w:rPr>
-        <w:t xml:space="preserve">“I am the highest in the </w:t>
-      </w:r>
-      <w:proofErr w:type="gramStart"/>
-      <w:r>
+        <w:t xml:space="preserve">“I am the highest in the world; </w:t>
+      </w:r>
+    </w:p>
+    <w:p>
+      <w:pPr>
+        <w:spacing w:after="0"/>
         <w:rPr>
           <w:rFonts w:ascii="Times New Roman" w:eastAsia="Calibri" w:hAnsi="Times New Roman" w:cs="Times New Roman"/>
           <w:i/>
@@ -3792,9 +3615,7 @@
           <w:lang w:bidi="ar-SA"/>
           <w14:ligatures w14:val="none"/>
         </w:rPr>
-        <w:t>world;</w:t>
-      </w:r>
-      <w:proofErr w:type="gramEnd"/>
+      </w:pPr>
       <w:r>
         <w:rPr>
           <w:rFonts w:ascii="Times New Roman" w:eastAsia="Calibri" w:hAnsi="Times New Roman" w:cs="Times New Roman"/>
@@ -3807,12 +3628,9 @@
           <w:lang w:bidi="ar-SA"/>
           <w14:ligatures w14:val="none"/>
         </w:rPr>
-        <w:t xml:space="preserve"> </w:t>
-      </w:r>
-    </w:p>
-    <w:p>
-      <w:pPr>
-        <w:spacing w:after="0"/>
+        <w:t>I am the best in the world;</w:t>
+      </w:r>
+      <w:r>
         <w:rPr>
           <w:rFonts w:ascii="Times New Roman" w:eastAsia="Calibri" w:hAnsi="Times New Roman" w:cs="Times New Roman"/>
           <w:i/>
@@ -3824,7 +3642,9 @@
           <w:lang w:bidi="ar-SA"/>
           <w14:ligatures w14:val="none"/>
         </w:rPr>
-      </w:pPr>
+        <w:br/>
+        <w:t>I am the foremost in the world</w:t>
+      </w:r>
       <w:r>
         <w:rPr>
           <w:rFonts w:ascii="Times New Roman" w:eastAsia="Calibri" w:hAnsi="Times New Roman" w:cs="Times New Roman"/>
@@ -3837,8 +3657,18 @@
           <w:lang w:bidi="ar-SA"/>
           <w14:ligatures w14:val="none"/>
         </w:rPr>
-        <w:t>I am the best in the world;</w:t>
-      </w:r>
+        <w:t>;</w:t>
+      </w:r>
+    </w:p>
+    <w:p>
+      <w:pPr>
+        <w:spacing w:after="0"/>
+        <w:rPr>
+          <w:rFonts w:ascii="Times New Roman" w:hAnsi="Times New Roman"/>
+          <w:sz w:val="24"/>
+          <w:szCs w:val="24"/>
+        </w:rPr>
+      </w:pPr>
       <w:r>
         <w:rPr>
           <w:rFonts w:ascii="Times New Roman" w:eastAsia="Calibri" w:hAnsi="Times New Roman" w:cs="Times New Roman"/>
@@ -3851,61 +3681,6 @@
           <w:lang w:bidi="ar-SA"/>
           <w14:ligatures w14:val="none"/>
         </w:rPr>
-        <w:br/>
-        <w:t xml:space="preserve">I am the foremost in the </w:t>
-      </w:r>
-      <w:proofErr w:type="gramStart"/>
-      <w:r>
-        <w:rPr>
-          <w:rFonts w:ascii="Times New Roman" w:eastAsia="Calibri" w:hAnsi="Times New Roman" w:cs="Times New Roman"/>
-          <w:i/>
-          <w:iCs/>
-          <w:color w:val="00000A"/>
-          <w:kern w:val="3"/>
-          <w:sz w:val="24"/>
-          <w:szCs w:val="24"/>
-          <w:lang w:bidi="ar-SA"/>
-          <w14:ligatures w14:val="none"/>
-        </w:rPr>
-        <w:t>world</w:t>
-      </w:r>
-      <w:r>
-        <w:rPr>
-          <w:rFonts w:ascii="Times New Roman" w:eastAsia="Calibri" w:hAnsi="Times New Roman" w:cs="Times New Roman"/>
-          <w:i/>
-          <w:iCs/>
-          <w:color w:val="00000A"/>
-          <w:kern w:val="3"/>
-          <w:sz w:val="24"/>
-          <w:szCs w:val="24"/>
-          <w:lang w:bidi="ar-SA"/>
-          <w14:ligatures w14:val="none"/>
-        </w:rPr>
-        <w:t>;</w:t>
-      </w:r>
-      <w:proofErr w:type="gramEnd"/>
-    </w:p>
-    <w:p>
-      <w:pPr>
-        <w:spacing w:after="0"/>
-        <w:rPr>
-          <w:rFonts w:ascii="Times New Roman" w:hAnsi="Times New Roman"/>
-          <w:sz w:val="24"/>
-          <w:szCs w:val="24"/>
-        </w:rPr>
-      </w:pPr>
-      <w:r>
-        <w:rPr>
-          <w:rFonts w:ascii="Times New Roman" w:eastAsia="Calibri" w:hAnsi="Times New Roman" w:cs="Times New Roman"/>
-          <w:i/>
-          <w:iCs/>
-          <w:color w:val="00000A"/>
-          <w:kern w:val="3"/>
-          <w:sz w:val="24"/>
-          <w:szCs w:val="24"/>
-          <w:lang w:bidi="ar-SA"/>
-          <w14:ligatures w14:val="none"/>
-        </w:rPr>
         <w:t>This is my last birth; now there is no renewal of being for me.”</w:t>
       </w:r>
       <w:r>
@@ -3924,7 +3699,7 @@
           <w:sz w:val="24"/>
           <w:szCs w:val="24"/>
         </w:rPr>
-        <w:endnoteReference w:id="12"/>
+        <w:endnoteReference w:id="16"/>
       </w:r>
     </w:p>
     <w:p>
@@ -4086,7 +3861,7 @@
                     </pic:cNvPicPr>
                   </pic:nvPicPr>
                   <pic:blipFill>
-                    <a:blip r:embed="rId16">
+                    <a:blip r:embed="rId14">
                       <a:extLst>
                         <a:ext uri="{28A0092B-C50C-407E-A947-70E740481C1C}">
                           <a14:useLocalDpi xmlns:a14="http://schemas.microsoft.com/office/drawing/2010/main" val="0"/>
@@ -4379,7 +4154,7 @@
           <w:rStyle w:val="EndnoteReference"/>
           <w:lang w:val="en-US"/>
         </w:rPr>
-        <w:endnoteReference w:id="13"/>
+        <w:endnoteReference w:id="17"/>
       </w:r>
     </w:p>
     <w:p>
@@ -4471,7 +4246,7 @@
           <w:rStyle w:val="EndnoteReference"/>
           <w:lang w:val="en-US"/>
         </w:rPr>
-        <w:endnoteReference w:id="14"/>
+        <w:endnoteReference w:id="18"/>
       </w:r>
     </w:p>
     <w:p>
@@ -4551,7 +4326,6 @@
           <w:lang w:val="en-AU"/>
         </w:rPr>
       </w:pPr>
-      <w:proofErr w:type="gramStart"/>
       <w:r>
         <w:rPr>
           <w:lang w:val="en-AU"/>
@@ -4562,14 +4336,7 @@
         <w:rPr>
           <w:lang w:val="en-AU"/>
         </w:rPr>
-        <w:t>In</w:t>
-      </w:r>
-      <w:proofErr w:type="gramEnd"/>
-      <w:r>
-        <w:rPr>
-          <w:lang w:val="en-AU"/>
-        </w:rPr>
-        <w:t xml:space="preserve"> that glorious grove, perceiving that it was time for the birth, </w:t>
+        <w:t xml:space="preserve">In that glorious grove, perceiving that it was time for the birth, </w:t>
       </w:r>
     </w:p>
     <w:p>
@@ -4769,21 +4536,7 @@
         <w:rPr>
           <w:lang w:val="en-AU"/>
         </w:rPr>
-        <w:t xml:space="preserve">like a </w:t>
-      </w:r>
-      <w:proofErr w:type="gramStart"/>
-      <w:r>
-        <w:rPr>
-          <w:lang w:val="en-AU"/>
-        </w:rPr>
-        <w:t>newly-risen</w:t>
-      </w:r>
-      <w:proofErr w:type="gramEnd"/>
-      <w:r>
-        <w:rPr>
-          <w:lang w:val="en-AU"/>
-        </w:rPr>
-        <w:t xml:space="preserve"> sun inundating the earth; </w:t>
+        <w:t xml:space="preserve">like a newly-risen sun inundating the earth; </w:t>
       </w:r>
     </w:p>
     <w:p>
@@ -4915,21 +4668,7 @@
         <w:rPr>
           <w:lang w:val="en-AU"/>
         </w:rPr>
-        <w:t xml:space="preserve">he blotted out the light of lamps as does the </w:t>
-      </w:r>
-      <w:proofErr w:type="gramStart"/>
-      <w:r>
-        <w:rPr>
-          <w:lang w:val="en-AU"/>
-        </w:rPr>
-        <w:t>sun;</w:t>
-      </w:r>
-      <w:proofErr w:type="gramEnd"/>
-      <w:r>
-        <w:rPr>
-          <w:lang w:val="en-AU"/>
-        </w:rPr>
-        <w:t xml:space="preserve"> </w:t>
+        <w:t xml:space="preserve">he blotted out the light of lamps as does the sun; </w:t>
       </w:r>
     </w:p>
     <w:p>
@@ -4998,21 +4737,7 @@
         <w:rPr>
           <w:lang w:val="en-AU"/>
         </w:rPr>
-        <w:t xml:space="preserve">With even footsteps, his feet </w:t>
-      </w:r>
-      <w:proofErr w:type="gramStart"/>
-      <w:r>
-        <w:rPr>
-          <w:lang w:val="en-AU"/>
-        </w:rPr>
-        <w:t>rising up</w:t>
-      </w:r>
-      <w:proofErr w:type="gramEnd"/>
-      <w:r>
-        <w:rPr>
-          <w:lang w:val="en-AU"/>
-        </w:rPr>
-        <w:t xml:space="preserve"> like water-born lotuses, </w:t>
+        <w:t xml:space="preserve">With even footsteps, his feet rising up like water-born lotuses, </w:t>
       </w:r>
     </w:p>
     <w:p>
@@ -5070,7 +4795,7 @@
           <w:b/>
           <w:bCs/>
         </w:rPr>
-        <w:endnoteReference w:id="15"/>
+        <w:endnoteReference w:id="19"/>
       </w:r>
       <w:r>
         <w:rPr>
@@ -5177,7 +4902,7 @@
           <w:sz w:val="24"/>
           <w:szCs w:val="24"/>
         </w:rPr>
-        <w:endnoteReference w:id="16"/>
+        <w:endnoteReference w:id="20"/>
       </w:r>
     </w:p>
     <w:p>
@@ -5214,7 +4939,7 @@
           <w:sz w:val="24"/>
           <w:szCs w:val="24"/>
         </w:rPr>
-        <w:endnoteReference w:id="17"/>
+        <w:endnoteReference w:id="21"/>
       </w:r>
       <w:r>
         <w:rPr>
@@ -5366,30 +5091,28 @@
           <w:sz w:val="24"/>
           <w:szCs w:val="24"/>
         </w:rPr>
-        <w:t xml:space="preserve">He is supreme among all beings, the foremost among </w:t>
-      </w:r>
-      <w:proofErr w:type="gramStart"/>
-      <w:r>
-        <w:rPr>
-          <w:rFonts w:ascii="Times New Roman" w:hAnsi="Times New Roman" w:cs="Times New Roman"/>
-          <w:i/>
-          <w:iCs/>
-          <w:sz w:val="24"/>
-          <w:szCs w:val="24"/>
-        </w:rPr>
-        <w:t>men,</w:t>
-      </w:r>
-      <w:r>
-        <w:rPr>
-          <w:rFonts w:ascii="Times New Roman" w:hAnsi="Times New Roman" w:cs="Times New Roman"/>
-          <w:i/>
-          <w:iCs/>
-          <w:sz w:val="24"/>
-          <w:szCs w:val="24"/>
-        </w:rPr>
-        <w:t>-</w:t>
-      </w:r>
-      <w:proofErr w:type="gramEnd"/>
+        <w:t>He is supreme among all beings, the foremost among men,</w:t>
+      </w:r>
+      <w:r>
+        <w:rPr>
+          <w:rFonts w:ascii="Times New Roman" w:hAnsi="Times New Roman" w:cs="Times New Roman"/>
+          <w:i/>
+          <w:iCs/>
+          <w:sz w:val="24"/>
+          <w:szCs w:val="24"/>
+        </w:rPr>
+        <w:t xml:space="preserve">- </w:t>
+      </w:r>
+      <w:r>
+        <w:rPr>
+          <w:rFonts w:ascii="Times New Roman" w:hAnsi="Times New Roman" w:cs="Times New Roman"/>
+          <w:i/>
+          <w:iCs/>
+          <w:sz w:val="24"/>
+          <w:szCs w:val="24"/>
+        </w:rPr>
+        <w:t>the chief of the world, the highest among all creatures.</w:t>
+      </w:r>
       <w:r>
         <w:rPr>
           <w:rFonts w:ascii="Times New Roman" w:hAnsi="Times New Roman" w:cs="Times New Roman"/>
@@ -5408,7 +5131,7 @@
           <w:sz w:val="24"/>
           <w:szCs w:val="24"/>
         </w:rPr>
-        <w:t>the chief of the world, the highest among all creatures.</w:t>
+        <w:t>He will set the Wheel of Dhamma in motion,</w:t>
       </w:r>
       <w:r>
         <w:rPr>
@@ -5428,26 +5151,6 @@
           <w:sz w:val="24"/>
           <w:szCs w:val="24"/>
         </w:rPr>
-        <w:t>He will set the Wheel of Dhamma in motion,</w:t>
-      </w:r>
-      <w:r>
-        <w:rPr>
-          <w:rFonts w:ascii="Times New Roman" w:hAnsi="Times New Roman" w:cs="Times New Roman"/>
-          <w:i/>
-          <w:iCs/>
-          <w:sz w:val="24"/>
-          <w:szCs w:val="24"/>
-        </w:rPr>
-        <w:t xml:space="preserve"> </w:t>
-      </w:r>
-      <w:r>
-        <w:rPr>
-          <w:rFonts w:ascii="Times New Roman" w:hAnsi="Times New Roman" w:cs="Times New Roman"/>
-          <w:i/>
-          <w:iCs/>
-          <w:sz w:val="24"/>
-          <w:szCs w:val="24"/>
-        </w:rPr>
         <w:t>roaring like a mighty lion, the king of beasts.”</w:t>
       </w:r>
       <w:r>
@@ -5459,7 +5162,7 @@
           <w:sz w:val="24"/>
           <w:szCs w:val="24"/>
         </w:rPr>
-        <w:endnoteReference w:id="18"/>
+        <w:endnoteReference w:id="22"/>
       </w:r>
     </w:p>
     <w:p>
@@ -5555,7 +5258,7 @@
                     </pic:cNvPicPr>
                   </pic:nvPicPr>
                   <pic:blipFill>
-                    <a:blip r:embed="rId17">
+                    <a:blip r:embed="rId15">
                       <a:extLst>
                         <a:ext uri="{28A0092B-C50C-407E-A947-70E740481C1C}">
                           <a14:useLocalDpi xmlns:a14="http://schemas.microsoft.com/office/drawing/2010/main" val="0"/>
@@ -5667,7 +5370,7 @@
         </w:rPr>
         <w:t xml:space="preserve">, Picture Courtesy: </w:t>
       </w:r>
-      <w:hyperlink r:id="rId18" w:history="1">
+      <w:hyperlink r:id="rId16" w:history="1">
         <w:r>
           <w:rPr>
             <w:rStyle w:val="Hyperlink"/>
@@ -5730,25 +5433,25 @@
           <w:sz w:val="28"/>
           <w:szCs w:val="28"/>
         </w:rPr>
+        <w:t>Lumbini Park: The Sacred Birthplace of the Gotama Buddha</w:t>
+      </w:r>
+    </w:p>
+    <w:p>
+      <w:pPr>
+        <w:spacing w:after="0"/>
+        <w:rPr>
+          <w:rFonts w:ascii="Times New Roman" w:hAnsi="Times New Roman" w:cs="Times New Roman"/>
+          <w:sz w:val="24"/>
+          <w:szCs w:val="24"/>
+        </w:rPr>
+      </w:pPr>
+      <w:r>
+        <w:rPr>
+          <w:rFonts w:ascii="Times New Roman" w:hAnsi="Times New Roman" w:cs="Times New Roman"/>
+          <w:sz w:val="24"/>
+          <w:szCs w:val="24"/>
+        </w:rPr>
         <w:lastRenderedPageBreak/>
-        <w:t>Lumbini Park: The Sacred Birthplace of the Gotama Buddha</w:t>
-      </w:r>
-    </w:p>
-    <w:p>
-      <w:pPr>
-        <w:spacing w:after="0"/>
-        <w:rPr>
-          <w:rFonts w:ascii="Times New Roman" w:hAnsi="Times New Roman" w:cs="Times New Roman"/>
-          <w:sz w:val="24"/>
-          <w:szCs w:val="24"/>
-        </w:rPr>
-      </w:pPr>
-      <w:r>
-        <w:rPr>
-          <w:rFonts w:ascii="Times New Roman" w:hAnsi="Times New Roman" w:cs="Times New Roman"/>
-          <w:sz w:val="24"/>
-          <w:szCs w:val="24"/>
-        </w:rPr>
         <w:t>The name Lumbini carries a meaning as beautiful as its significance</w:t>
       </w:r>
       <w:r>
@@ -5847,7 +5550,7 @@
           <w:sz w:val="24"/>
           <w:szCs w:val="24"/>
         </w:rPr>
-        <w:endnoteReference w:id="19"/>
+        <w:endnoteReference w:id="23"/>
       </w:r>
     </w:p>
     <w:p>
@@ -6243,7 +5946,7 @@
           <w:sz w:val="24"/>
           <w:szCs w:val="24"/>
         </w:rPr>
-        <w:endnoteReference w:id="20"/>
+        <w:endnoteReference w:id="24"/>
       </w:r>
     </w:p>
     <w:p>
@@ -6323,7 +6026,7 @@
                     </pic:cNvPicPr>
                   </pic:nvPicPr>
                   <pic:blipFill rotWithShape="1">
-                    <a:blip r:embed="rId19">
+                    <a:blip r:embed="rId17">
                       <a:extLst>
                         <a:ext uri="{28A0092B-C50C-407E-A947-70E740481C1C}">
                           <a14:useLocalDpi xmlns:a14="http://schemas.microsoft.com/office/drawing/2010/main" val="0"/>
@@ -6527,25 +6230,7 @@
           <w:sz w:val="24"/>
           <w:szCs w:val="24"/>
         </w:rPr>
-        <w:t xml:space="preserve">The modern map of India (above) shows that Lumbini </w:t>
-      </w:r>
-      <w:proofErr w:type="gramStart"/>
-      <w:r>
-        <w:rPr>
-          <w:rFonts w:ascii="Times New Roman" w:hAnsi="Times New Roman" w:cs="Times New Roman"/>
-          <w:sz w:val="24"/>
-          <w:szCs w:val="24"/>
-        </w:rPr>
-        <w:t>is located in</w:t>
-      </w:r>
-      <w:proofErr w:type="gramEnd"/>
-      <w:r>
-        <w:rPr>
-          <w:rFonts w:ascii="Times New Roman" w:hAnsi="Times New Roman" w:cs="Times New Roman"/>
-          <w:sz w:val="24"/>
-          <w:szCs w:val="24"/>
-        </w:rPr>
-        <w:t xml:space="preserve"> Nepal, near the border with India. During the time of the Buddha, the entire Indian subcontinent, which included present-day Nepal, was referred to as </w:t>
+        <w:t xml:space="preserve">The modern map of India (above) shows that Lumbini is located in Nepal, near the border with India. During the time of the Buddha, the entire Indian subcontinent, which included present-day Nepal, was referred to as </w:t>
       </w:r>
       <w:proofErr w:type="spellStart"/>
       <w:r>
@@ -6627,6 +6312,7 @@
           <w:sz w:val="24"/>
           <w:szCs w:val="24"/>
         </w:rPr>
+        <w:lastRenderedPageBreak/>
         <w:t xml:space="preserve">Earlier, we encountered the words of Ascetic </w:t>
       </w:r>
       <w:proofErr w:type="spellStart"/>
@@ -6706,7 +6392,7 @@
           <w:sz w:val="24"/>
           <w:szCs w:val="24"/>
         </w:rPr>
-        <w:endnoteReference w:id="21"/>
+        <w:endnoteReference w:id="25"/>
       </w:r>
       <w:r>
         <w:rPr>
@@ -6782,7 +6468,7 @@
                     </pic:cNvPicPr>
                   </pic:nvPicPr>
                   <pic:blipFill rotWithShape="1">
-                    <a:blip r:embed="rId20" cstate="print">
+                    <a:blip r:embed="rId18" cstate="print">
                       <a:extLst>
                         <a:ext uri="{28A0092B-C50C-407E-A947-70E740481C1C}">
                           <a14:useLocalDpi xmlns:a14="http://schemas.microsoft.com/office/drawing/2010/main" val="0"/>
@@ -6953,7 +6639,7 @@
           <w:sz w:val="24"/>
           <w:szCs w:val="24"/>
         </w:rPr>
-        <w:endnoteReference w:id="22"/>
+        <w:endnoteReference w:id="26"/>
       </w:r>
     </w:p>
     <w:p>
@@ -6987,7 +6673,7 @@
           <w:sz w:val="24"/>
           <w:szCs w:val="24"/>
         </w:rPr>
-        <w:endnoteReference w:id="23"/>
+        <w:endnoteReference w:id="27"/>
       </w:r>
     </w:p>
     <w:p>
@@ -7074,7 +6760,7 @@
           <w:sz w:val="24"/>
           <w:szCs w:val="24"/>
         </w:rPr>
-        <w:endnoteReference w:id="24"/>
+        <w:endnoteReference w:id="28"/>
       </w:r>
     </w:p>
     <w:p>
@@ -7124,7 +6810,7 @@
                     </pic:cNvPicPr>
                   </pic:nvPicPr>
                   <pic:blipFill>
-                    <a:blip r:embed="rId21" cstate="print">
+                    <a:blip r:embed="rId19" cstate="print">
                       <a:extLst>
                         <a:ext uri="{28A0092B-C50C-407E-A947-70E740481C1C}">
                           <a14:useLocalDpi xmlns:a14="http://schemas.microsoft.com/office/drawing/2010/main" val="0"/>
@@ -7325,6 +7011,7 @@
           <w:szCs w:val="24"/>
         </w:rPr>
       </w:pPr>
+      <w:bookmarkStart w:id="4" w:name="_Hlk193275525"/>
       <w:r>
         <w:rPr>
           <w:b/>
@@ -7335,6 +7022,7 @@
         <w:t>Inscriptions on the Asoka Piller</w:t>
       </w:r>
     </w:p>
+    <w:bookmarkEnd w:id="4"/>
     <w:p>
       <w:pPr>
         <w:spacing w:after="0"/>
@@ -7869,7 +7557,6 @@
         <w:t xml:space="preserve"> </w:t>
       </w:r>
       <w:proofErr w:type="spellStart"/>
-      <w:proofErr w:type="gramStart"/>
       <w:r>
         <w:rPr>
           <w:rFonts w:ascii="Times New Roman" w:hAnsi="Times New Roman" w:cs="Times New Roman"/>
@@ -7900,18 +7587,7 @@
           <w:sz w:val="24"/>
           <w:szCs w:val="24"/>
         </w:rPr>
-        <w:t>aṭha</w:t>
-      </w:r>
-      <w:proofErr w:type="gramEnd"/>
-      <w:r>
-        <w:rPr>
-          <w:rFonts w:ascii="Times New Roman" w:hAnsi="Times New Roman" w:cs="Times New Roman"/>
-          <w:i/>
-          <w:iCs/>
-          <w:sz w:val="24"/>
-          <w:szCs w:val="24"/>
-        </w:rPr>
-        <w:t>-bhāgiye</w:t>
+        <w:t>aṭha-bhāgiye</w:t>
       </w:r>
       <w:proofErr w:type="spellEnd"/>
       <w:r>
@@ -8053,7 +7729,7 @@
         </w:rPr>
         <w:t xml:space="preserve"> had been anointed twenty years, he came himself and worshipped (this spot) because the </w:t>
       </w:r>
-      <w:hyperlink r:id="rId22" w:tooltip="Buddha Shakyamuni" w:history="1">
+      <w:hyperlink r:id="rId20" w:tooltip="Buddha Shakyamuni" w:history="1">
         <w:r>
           <w:rPr>
             <w:rStyle w:val="Hyperlink"/>
@@ -8068,23 +7744,9 @@
         <w:rPr>
           <w:rFonts w:cstheme="minorHAnsi"/>
         </w:rPr>
-        <w:t> was born here. (He) both caused to be made a stone bearing a horse and caused a stone pillar to be set up, (</w:t>
-      </w:r>
-      <w:proofErr w:type="gramStart"/>
-      <w:r>
-        <w:rPr>
-          <w:rFonts w:cstheme="minorHAnsi"/>
-        </w:rPr>
-        <w:t>in order to</w:t>
-      </w:r>
-      <w:proofErr w:type="gramEnd"/>
-      <w:r>
-        <w:rPr>
-          <w:rFonts w:cstheme="minorHAnsi"/>
-        </w:rPr>
-        <w:t xml:space="preserve"> show) that the Blessed One was born here. (He) made the village of </w:t>
-      </w:r>
-      <w:hyperlink r:id="rId23" w:tooltip="Lumbini" w:history="1">
+        <w:t> was born here. (He) both caused to be made a stone bearing a horse and caused a stone pillar to be set up, (in order to show) that the Blessed One was born here. (He) made the village of </w:t>
+      </w:r>
+      <w:hyperlink r:id="rId21" w:tooltip="Lumbini" w:history="1">
         <w:r>
           <w:rPr>
             <w:rStyle w:val="Hyperlink"/>
@@ -8169,7 +7831,7 @@
                     </pic:cNvPicPr>
                   </pic:nvPicPr>
                   <pic:blipFill>
-                    <a:blip r:embed="rId24" cstate="print">
+                    <a:blip r:embed="rId22" cstate="print">
                       <a:extLst>
                         <a:ext uri="{28A0092B-C50C-407E-A947-70E740481C1C}">
                           <a14:useLocalDpi xmlns:a14="http://schemas.microsoft.com/office/drawing/2010/main" val="0"/>
@@ -8319,7 +7981,7 @@
                     </pic:cNvPicPr>
                   </pic:nvPicPr>
                   <pic:blipFill>
-                    <a:blip r:embed="rId25" cstate="print">
+                    <a:blip r:embed="rId23" cstate="print">
                       <a:extLst>
                         <a:ext uri="{28A0092B-C50C-407E-A947-70E740481C1C}">
                           <a14:useLocalDpi xmlns:a14="http://schemas.microsoft.com/office/drawing/2010/main" val="0"/>
@@ -8541,7 +8203,7 @@
           <w:sz w:val="24"/>
           <w:szCs w:val="24"/>
         </w:rPr>
-        <w:endnoteReference w:id="25"/>
+        <w:endnoteReference w:id="29"/>
       </w:r>
     </w:p>
     <w:p>
@@ -8585,7 +8247,7 @@
                     </pic:cNvPicPr>
                   </pic:nvPicPr>
                   <pic:blipFill rotWithShape="1">
-                    <a:blip r:embed="rId26">
+                    <a:blip r:embed="rId24">
                       <a:extLst>
                         <a:ext uri="{28A0092B-C50C-407E-A947-70E740481C1C}">
                           <a14:useLocalDpi xmlns:a14="http://schemas.microsoft.com/office/drawing/2010/main" val="0"/>
@@ -8787,7 +8449,7 @@
                     </pic:cNvPicPr>
                   </pic:nvPicPr>
                   <pic:blipFill rotWithShape="1">
-                    <a:blip r:embed="rId27">
+                    <a:blip r:embed="rId25">
                       <a:extLst>
                         <a:ext uri="{28A0092B-C50C-407E-A947-70E740481C1C}">
                           <a14:useLocalDpi xmlns:a14="http://schemas.microsoft.com/office/drawing/2010/main" val="0"/>
@@ -8885,7 +8547,7 @@
                     </pic:cNvPicPr>
                   </pic:nvPicPr>
                   <pic:blipFill rotWithShape="1">
-                    <a:blip r:embed="rId28" cstate="print">
+                    <a:blip r:embed="rId26" cstate="print">
                       <a:extLst>
                         <a:ext uri="{28A0092B-C50C-407E-A947-70E740481C1C}">
                           <a14:useLocalDpi xmlns:a14="http://schemas.microsoft.com/office/drawing/2010/main" val="0"/>
@@ -9835,7 +9497,7 @@
           <w:rStyle w:val="EndnoteReference"/>
           <w:rFonts w:ascii="Times New Roman" w:hAnsi="Times New Roman" w:cs="Times New Roman"/>
         </w:rPr>
-        <w:endnoteReference w:id="26"/>
+        <w:endnoteReference w:id="30"/>
       </w:r>
       <w:r>
         <w:rPr>
@@ -9888,21 +9550,7 @@
         <w:rPr>
           <w:rFonts w:ascii="Times New Roman" w:hAnsi="Times New Roman" w:cs="Times New Roman"/>
         </w:rPr>
-        <w:t xml:space="preserve"> is wisdom; their foundation is power. Their ambition is for territory, and their </w:t>
-      </w:r>
-      <w:proofErr w:type="gramStart"/>
-      <w:r>
-        <w:rPr>
-          <w:rFonts w:ascii="Times New Roman" w:hAnsi="Times New Roman" w:cs="Times New Roman"/>
-        </w:rPr>
-        <w:t>ultimate goal</w:t>
-      </w:r>
-      <w:proofErr w:type="gramEnd"/>
-      <w:r>
-        <w:rPr>
-          <w:rFonts w:ascii="Times New Roman" w:hAnsi="Times New Roman" w:cs="Times New Roman"/>
-        </w:rPr>
-        <w:t xml:space="preserve"> is sovereignty.”</w:t>
+        <w:t xml:space="preserve"> is wisdom; their foundation is power. Their ambition is for territory, and their ultimate goal is sovereignty.”</w:t>
       </w:r>
       <w:r>
         <w:rPr>
@@ -9916,7 +9564,7 @@
           <w:rFonts w:ascii="Times New Roman" w:hAnsi="Times New Roman" w:cs="Times New Roman"/>
           <w:lang w:val="en-AU"/>
         </w:rPr>
-        <w:endnoteReference w:id="27"/>
+        <w:endnoteReference w:id="31"/>
       </w:r>
     </w:p>
     <w:p>
@@ -10674,7 +10322,7 @@
                     </pic:cNvPicPr>
                   </pic:nvPicPr>
                   <pic:blipFill>
-                    <a:blip r:embed="rId29" cstate="print">
+                    <a:blip r:embed="rId27" cstate="print">
                       <a:extLst>
                         <a:ext uri="{28A0092B-C50C-407E-A947-70E740481C1C}">
                           <a14:useLocalDpi xmlns:a14="http://schemas.microsoft.com/office/drawing/2010/main" val="0"/>
@@ -10901,7 +10549,7 @@
           <w:sz w:val="24"/>
           <w:szCs w:val="24"/>
         </w:rPr>
-        <w:endnoteReference w:id="28"/>
+        <w:endnoteReference w:id="32"/>
       </w:r>
       <w:r>
         <w:rPr>
@@ -11061,7 +10709,7 @@
           <w:rFonts w:ascii="Times New Roman" w:hAnsi="Times New Roman"/>
           <w:lang w:val="en-AU"/>
         </w:rPr>
-        <w:endnoteReference w:id="29"/>
+        <w:endnoteReference w:id="33"/>
       </w:r>
       <w:r>
         <w:rPr>
@@ -11127,21 +10775,7 @@
         <w:rPr>
           <w:rFonts w:ascii="Times New Roman" w:hAnsi="Times New Roman"/>
         </w:rPr>
-        <w:t xml:space="preserve">, </w:t>
-      </w:r>
-      <w:proofErr w:type="gramStart"/>
-      <w:r>
-        <w:rPr>
-          <w:rFonts w:ascii="Times New Roman" w:hAnsi="Times New Roman"/>
-        </w:rPr>
-        <w:t>is located in</w:t>
-      </w:r>
-      <w:proofErr w:type="gramEnd"/>
-      <w:r>
-        <w:rPr>
-          <w:rFonts w:ascii="Times New Roman" w:hAnsi="Times New Roman"/>
-        </w:rPr>
-        <w:t xml:space="preserve"> the present-day </w:t>
+        <w:t xml:space="preserve">, is located in the present-day </w:t>
       </w:r>
       <w:proofErr w:type="spellStart"/>
       <w:r>
@@ -11228,7 +10862,7 @@
           <w:rStyle w:val="EndnoteReference"/>
           <w:rFonts w:ascii="Times New Roman" w:hAnsi="Times New Roman"/>
         </w:rPr>
-        <w:endnoteReference w:id="30"/>
+        <w:endnoteReference w:id="34"/>
       </w:r>
     </w:p>
     <w:p>
@@ -11346,7 +10980,7 @@
                     </pic:cNvPicPr>
                   </pic:nvPicPr>
                   <pic:blipFill>
-                    <a:blip r:embed="rId30">
+                    <a:blip r:embed="rId28">
                       <a:extLst>
                         <a:ext uri="{28A0092B-C50C-407E-A947-70E740481C1C}">
                           <a14:useLocalDpi xmlns:a14="http://schemas.microsoft.com/office/drawing/2010/main" val="0"/>
@@ -11497,7 +11131,7 @@
                     </pic:cNvPicPr>
                   </pic:nvPicPr>
                   <pic:blipFill>
-                    <a:blip r:embed="rId31">
+                    <a:blip r:embed="rId29">
                       <a:extLst>
                         <a:ext uri="{28A0092B-C50C-407E-A947-70E740481C1C}">
                           <a14:useLocalDpi xmlns:a14="http://schemas.microsoft.com/office/drawing/2010/main" val="0"/>
@@ -12131,203 +11765,245 @@
           <w:sz w:val="22"/>
           <w:szCs w:val="22"/>
         </w:rPr>
-        <w:t xml:space="preserve">: Section 13, which gives detail account of </w:t>
-      </w:r>
-      <w:r>
-        <w:rPr>
-          <w:sz w:val="22"/>
-          <w:szCs w:val="22"/>
-        </w:rPr>
-        <w:t>majjimadesa.</w:t>
+        <w:t>: Section 13, which gives detail account of majjimadesa.</w:t>
       </w:r>
     </w:p>
   </w:endnote>
   <w:endnote w:id="3">
     <w:p>
       <w:pPr>
-        <w:spacing w:after="0"/>
-        <w:rPr>
-          <w:rFonts w:ascii="Times New Roman" w:hAnsi="Times New Roman" w:cs="Times New Roman"/>
-          <w:i/>
-          <w:iCs/>
-          <w:sz w:val="24"/>
-          <w:szCs w:val="24"/>
-        </w:rPr>
+        <w:pStyle w:val="EndnoteText"/>
       </w:pPr>
       <w:r>
         <w:rPr>
           <w:rStyle w:val="EndnoteReference"/>
-          <w:rFonts w:cstheme="minorHAnsi"/>
         </w:rPr>
         <w:endnoteRef/>
       </w:r>
       <w:r>
-        <w:rPr>
-          <w:rFonts w:cstheme="minorHAnsi"/>
-        </w:rPr>
         <w:t xml:space="preserve"> </w:t>
       </w:r>
       <w:r>
-        <w:rPr>
-          <w:rFonts w:cstheme="minorHAnsi"/>
-        </w:rPr>
-        <w:t>Source:</w:t>
-      </w:r>
-      <w:r>
-        <w:rPr>
-          <w:rFonts w:cstheme="minorHAnsi"/>
-        </w:rPr>
-        <w:t>AN1:</w:t>
-      </w:r>
-      <w:r>
-        <w:rPr>
-          <w:rFonts w:cstheme="minorHAnsi"/>
-        </w:rPr>
-        <w:t>170.</w:t>
-      </w:r>
-      <w:r>
-        <w:rPr>
-          <w:rFonts w:ascii="Times New Roman" w:hAnsi="Times New Roman" w:cs="Times New Roman"/>
-          <w:i/>
-          <w:iCs/>
-          <w:sz w:val="24"/>
-          <w:szCs w:val="24"/>
-        </w:rPr>
+        <w:t>Buddha in Sarnath Museum (Source:</w:t>
+      </w:r>
+      <w:r>
         <w:t xml:space="preserve"> </w:t>
       </w:r>
-      <w:r>
-        <w:rPr>
-          <w:rFonts w:cstheme="minorHAnsi"/>
-        </w:rPr>
-        <w:t xml:space="preserve">* </w:t>
-      </w:r>
-      <w:r>
-        <w:rPr>
-          <w:rFonts w:cstheme="minorHAnsi"/>
-          <w:b/>
-          <w:bCs/>
-        </w:rPr>
-        <w:t>Tathāgata:</w:t>
-      </w:r>
-      <w:r>
-        <w:rPr>
-          <w:rFonts w:cstheme="minorHAnsi"/>
-        </w:rPr>
-        <w:t xml:space="preserve"> </w:t>
-      </w:r>
-      <w:r>
-        <w:rPr>
-          <w:rFonts w:cstheme="minorHAnsi"/>
-        </w:rPr>
-        <w:t>refers to one who has attained Supreme Enlightenment</w:t>
-      </w:r>
-      <w:r>
-        <w:rPr>
-          <w:rFonts w:cstheme="minorHAnsi"/>
-        </w:rPr>
-        <w:t>; i</w:t>
-      </w:r>
-      <w:r>
-        <w:rPr>
-          <w:rFonts w:cstheme="minorHAnsi"/>
-        </w:rPr>
-        <w:t xml:space="preserve">t is one of the titles </w:t>
-      </w:r>
-      <w:r>
-        <w:rPr>
-          <w:rFonts w:cstheme="minorHAnsi"/>
-        </w:rPr>
-        <w:t xml:space="preserve">given to the </w:t>
-      </w:r>
-      <w:r>
-        <w:rPr>
-          <w:rFonts w:cstheme="minorHAnsi"/>
-        </w:rPr>
-        <w:t>Buddha</w:t>
-      </w:r>
-      <w:r>
-        <w:rPr>
-          <w:rFonts w:cstheme="minorHAnsi"/>
-        </w:rPr>
-        <w:t xml:space="preserve">; </w:t>
-      </w:r>
-      <w:r>
-        <w:rPr>
-          <w:rFonts w:cstheme="minorHAnsi"/>
-        </w:rPr>
-        <w:t xml:space="preserve">whatever the Tathāgata speaks, utters, or expounds in the interval between the night when he awakens to the unsurpassed perfect enlightenment and the night when he attains final </w:t>
-      </w:r>
-      <w:r>
-        <w:rPr>
-          <w:rFonts w:cstheme="minorHAnsi"/>
-        </w:rPr>
-        <w:t>nibbana- a</w:t>
-      </w:r>
-      <w:r>
-        <w:rPr>
-          <w:rFonts w:cstheme="minorHAnsi"/>
-        </w:rPr>
-        <w:t xml:space="preserve">ll that is just so and not otherwise; </w:t>
-      </w:r>
-      <w:r>
-        <w:rPr>
-          <w:rFonts w:cstheme="minorHAnsi"/>
-        </w:rPr>
-        <w:t>therefore,</w:t>
-      </w:r>
-      <w:r>
-        <w:rPr>
-          <w:rFonts w:cstheme="minorHAnsi"/>
-        </w:rPr>
-        <w:t xml:space="preserve"> he is called the Tathāgata</w:t>
-      </w:r>
-      <w:r>
-        <w:rPr>
-          <w:rFonts w:cstheme="minorHAnsi"/>
-        </w:rPr>
-        <w:t xml:space="preserve">: </w:t>
-      </w:r>
-      <w:r>
-        <w:rPr>
-          <w:rFonts w:cstheme="minorHAnsi"/>
-          <w:b/>
-          <w:bCs/>
-        </w:rPr>
-        <w:t>see:</w:t>
-      </w:r>
-      <w:r>
-        <w:rPr>
-          <w:rFonts w:cstheme="minorHAnsi"/>
-        </w:rPr>
-        <w:t xml:space="preserve"> </w:t>
-      </w:r>
-      <w:r>
-        <w:rPr>
-          <w:rFonts w:cstheme="minorHAnsi"/>
-        </w:rPr>
-        <w:t>AN:4:23</w:t>
-      </w:r>
-      <w:r>
-        <w:rPr>
-          <w:rFonts w:cstheme="minorHAnsi"/>
-        </w:rPr>
-        <w:t xml:space="preserve">, </w:t>
-      </w:r>
-      <w:r>
-        <w:rPr>
-          <w:rFonts w:cstheme="minorHAnsi"/>
-        </w:rPr>
-        <w:t>SN:45:</w:t>
-      </w:r>
-      <w:r>
-        <w:rPr>
-          <w:rFonts w:cstheme="minorHAnsi"/>
-        </w:rPr>
-        <w:t>139.</w:t>
+      <w:hyperlink r:id="rId1" w:history="1">
+        <w:r>
+          <w:rPr>
+            <w:rStyle w:val="Hyperlink"/>
+          </w:rPr>
+          <w:t>https://en.wikipedia.org/wiki/Buddha_Preaching_his_First_Sermon_(Sarnath)</w:t>
+        </w:r>
+      </w:hyperlink>
+      <w:r>
+        <w:t>)</w:t>
       </w:r>
     </w:p>
   </w:endnote>
   <w:endnote w:id="4">
+    <w:p>
+      <w:pPr>
+        <w:pStyle w:val="EndnoteText"/>
+      </w:pPr>
+      <w:r>
+        <w:rPr>
+          <w:rStyle w:val="EndnoteReference"/>
+        </w:rPr>
+        <w:endnoteRef/>
+      </w:r>
+      <w:r>
+        <w:t xml:space="preserve"> Map showing the Jambudȋpa during the time of Gotama Buddha (Source:  https://suttacentral.net/map?lang=en)</w:t>
+      </w:r>
+    </w:p>
+  </w:endnote>
+  <w:endnote w:id="5">
+    <w:p>
+      <w:pPr>
+        <w:spacing w:after="0"/>
+        <w:rPr>
+          <w:rFonts w:ascii="Times New Roman" w:hAnsi="Times New Roman" w:cs="Times New Roman"/>
+          <w:i/>
+          <w:iCs/>
+          <w:sz w:val="24"/>
+          <w:szCs w:val="24"/>
+        </w:rPr>
+      </w:pPr>
+      <w:r>
+        <w:rPr>
+          <w:rStyle w:val="EndnoteReference"/>
+          <w:rFonts w:cstheme="minorHAnsi"/>
+        </w:rPr>
+        <w:endnoteRef/>
+      </w:r>
+      <w:r>
+        <w:rPr>
+          <w:rFonts w:cstheme="minorHAnsi"/>
+        </w:rPr>
+        <w:t xml:space="preserve"> </w:t>
+      </w:r>
+      <w:r>
+        <w:rPr>
+          <w:rFonts w:cstheme="minorHAnsi"/>
+        </w:rPr>
+        <w:t>Source:</w:t>
+      </w:r>
+      <w:r>
+        <w:rPr>
+          <w:rFonts w:cstheme="minorHAnsi"/>
+        </w:rPr>
+        <w:t>AN1:</w:t>
+      </w:r>
+      <w:r>
+        <w:rPr>
+          <w:rFonts w:cstheme="minorHAnsi"/>
+        </w:rPr>
+        <w:t>170.</w:t>
+      </w:r>
+      <w:r>
+        <w:rPr>
+          <w:rFonts w:ascii="Times New Roman" w:hAnsi="Times New Roman" w:cs="Times New Roman"/>
+          <w:i/>
+          <w:iCs/>
+          <w:sz w:val="24"/>
+          <w:szCs w:val="24"/>
+        </w:rPr>
+        <w:t xml:space="preserve"> </w:t>
+      </w:r>
+      <w:r>
+        <w:rPr>
+          <w:rFonts w:cstheme="minorHAnsi"/>
+        </w:rPr>
+        <w:t xml:space="preserve">* </w:t>
+      </w:r>
+      <w:r>
+        <w:rPr>
+          <w:rFonts w:cstheme="minorHAnsi"/>
+          <w:b/>
+          <w:bCs/>
+        </w:rPr>
+        <w:t>Tathāgata:</w:t>
+      </w:r>
+      <w:r>
+        <w:rPr>
+          <w:rFonts w:cstheme="minorHAnsi"/>
+        </w:rPr>
+        <w:t xml:space="preserve"> </w:t>
+      </w:r>
+      <w:r>
+        <w:rPr>
+          <w:rFonts w:cstheme="minorHAnsi"/>
+        </w:rPr>
+        <w:t>refers to one who has attained Supreme Enlightenment</w:t>
+      </w:r>
+      <w:r>
+        <w:rPr>
+          <w:rFonts w:cstheme="minorHAnsi"/>
+        </w:rPr>
+        <w:t>; i</w:t>
+      </w:r>
+      <w:r>
+        <w:rPr>
+          <w:rFonts w:cstheme="minorHAnsi"/>
+        </w:rPr>
+        <w:t xml:space="preserve">t is one of the titles </w:t>
+      </w:r>
+      <w:r>
+        <w:rPr>
+          <w:rFonts w:cstheme="minorHAnsi"/>
+        </w:rPr>
+        <w:t xml:space="preserve">given to the </w:t>
+      </w:r>
+      <w:r>
+        <w:rPr>
+          <w:rFonts w:cstheme="minorHAnsi"/>
+        </w:rPr>
+        <w:t>Buddha</w:t>
+      </w:r>
+      <w:r>
+        <w:rPr>
+          <w:rFonts w:cstheme="minorHAnsi"/>
+        </w:rPr>
+        <w:t xml:space="preserve">; </w:t>
+      </w:r>
+      <w:r>
+        <w:rPr>
+          <w:rFonts w:cstheme="minorHAnsi"/>
+        </w:rPr>
+        <w:t xml:space="preserve">whatever the Tathāgata speaks, utters, or expounds in the interval between the night when he awakens to the unsurpassed perfect enlightenment and the night when he attains final </w:t>
+      </w:r>
+      <w:r>
+        <w:rPr>
+          <w:rFonts w:cstheme="minorHAnsi"/>
+        </w:rPr>
+        <w:t>nibbana- a</w:t>
+      </w:r>
+      <w:r>
+        <w:rPr>
+          <w:rFonts w:cstheme="minorHAnsi"/>
+        </w:rPr>
+        <w:t xml:space="preserve">ll that is just so and not otherwise; </w:t>
+      </w:r>
+      <w:r>
+        <w:rPr>
+          <w:rFonts w:cstheme="minorHAnsi"/>
+        </w:rPr>
+        <w:t>therefore,</w:t>
+      </w:r>
+      <w:r>
+        <w:rPr>
+          <w:rFonts w:cstheme="minorHAnsi"/>
+        </w:rPr>
+        <w:t xml:space="preserve"> he is called the Tathāgata</w:t>
+      </w:r>
+      <w:r>
+        <w:rPr>
+          <w:rFonts w:cstheme="minorHAnsi"/>
+        </w:rPr>
+        <w:t xml:space="preserve">: </w:t>
+      </w:r>
+      <w:r>
+        <w:rPr>
+          <w:rFonts w:cstheme="minorHAnsi"/>
+          <w:b/>
+          <w:bCs/>
+        </w:rPr>
+        <w:t>see:</w:t>
+      </w:r>
+      <w:r>
+        <w:rPr>
+          <w:rFonts w:cstheme="minorHAnsi"/>
+        </w:rPr>
+        <w:t xml:space="preserve"> </w:t>
+      </w:r>
+      <w:r>
+        <w:rPr>
+          <w:rFonts w:cstheme="minorHAnsi"/>
+        </w:rPr>
+        <w:t>AN:4:23</w:t>
+      </w:r>
+      <w:r>
+        <w:rPr>
+          <w:rFonts w:cstheme="minorHAnsi"/>
+        </w:rPr>
+        <w:t xml:space="preserve">, </w:t>
+      </w:r>
+      <w:r>
+        <w:rPr>
+          <w:rFonts w:cstheme="minorHAnsi"/>
+        </w:rPr>
+        <w:t>SN:45:</w:t>
+      </w:r>
+      <w:r>
+        <w:rPr>
+          <w:rFonts w:cstheme="minorHAnsi"/>
+        </w:rPr>
+        <w:t>139.</w:t>
+      </w:r>
+    </w:p>
+  </w:endnote>
+  <w:endnote w:id="6">
     <w:p>
       <w:pPr>
         <w:pStyle w:val="Standard"/>
@@ -12412,7 +12088,7 @@
       </w:r>
     </w:p>
   </w:endnote>
-  <w:endnote w:id="5">
+  <w:endnote w:id="7">
     <w:p>
       <w:pPr>
         <w:spacing w:after="0"/>
@@ -12650,13 +12326,7 @@
         <w:rPr>
           <w:rFonts w:eastAsia="Calibri" w:cstheme="minorHAnsi"/>
         </w:rPr>
-        <w:t xml:space="preserve">he </w:t>
-      </w:r>
-      <w:r>
-        <w:rPr>
-          <w:rFonts w:eastAsia="Calibri" w:cstheme="minorHAnsi"/>
-        </w:rPr>
-        <w:t>Bodh</w:t>
+        <w:t>he Bodh</w:t>
       </w:r>
       <w:r>
         <w:rPr>
@@ -12736,7 +12406,7 @@
     </w:p>
     <w:bookmarkEnd w:id="1"/>
   </w:endnote>
-  <w:endnote w:id="6">
+  <w:endnote w:id="8">
     <w:p>
       <w:pPr>
         <w:spacing w:after="0"/>
@@ -12844,60 +12514,54 @@
         <w:rPr>
           <w:lang w:val="en-US"/>
         </w:rPr>
-        <w:t xml:space="preserve">as, </w:t>
+        <w:t xml:space="preserve">as, the </w:t>
       </w:r>
       <w:r>
         <w:rPr>
           <w:lang w:val="en-US"/>
         </w:rPr>
+        <w:t xml:space="preserve"> Buddha to be reside</w:t>
+      </w:r>
+      <w:r>
+        <w:rPr>
+          <w:lang w:val="en-US"/>
+        </w:rPr>
+        <w:t xml:space="preserve">, </w:t>
+      </w:r>
+      <w:r>
+        <w:rPr>
+          <w:lang w:val="en-US"/>
+        </w:rPr>
+        <w:t xml:space="preserve">until the time </w:t>
+      </w:r>
+      <w:r>
+        <w:rPr>
+          <w:lang w:val="en-US"/>
+        </w:rPr>
+        <w:t xml:space="preserve">came </w:t>
+      </w:r>
+      <w:r>
+        <w:rPr>
+          <w:lang w:val="en-US"/>
+        </w:rPr>
+        <w:t xml:space="preserve">to be born in </w:t>
+      </w:r>
+      <w:r>
+        <w:rPr>
+          <w:lang w:val="en-US"/>
+        </w:rPr>
         <w:t xml:space="preserve">the </w:t>
       </w:r>
       <w:r>
         <w:rPr>
           <w:lang w:val="en-US"/>
         </w:rPr>
-        <w:t xml:space="preserve"> Buddha to be reside</w:t>
+        <w:t>human world and become a fully enlightened Buddha.</w:t>
       </w:r>
       <w:r>
         <w:rPr>
           <w:lang w:val="en-US"/>
         </w:rPr>
-        <w:t xml:space="preserve">, </w:t>
-      </w:r>
-      <w:r>
-        <w:rPr>
-          <w:lang w:val="en-US"/>
-        </w:rPr>
-        <w:t xml:space="preserve">until the time </w:t>
-      </w:r>
-      <w:r>
-        <w:rPr>
-          <w:lang w:val="en-US"/>
-        </w:rPr>
-        <w:t xml:space="preserve">came </w:t>
-      </w:r>
-      <w:r>
-        <w:rPr>
-          <w:lang w:val="en-US"/>
-        </w:rPr>
-        <w:t xml:space="preserve">to be born in </w:t>
-      </w:r>
-      <w:r>
-        <w:rPr>
-          <w:lang w:val="en-US"/>
-        </w:rPr>
-        <w:t xml:space="preserve">the </w:t>
-      </w:r>
-      <w:r>
-        <w:rPr>
-          <w:lang w:val="en-US"/>
-        </w:rPr>
-        <w:t>human world and become a fully enlightened Buddha.</w:t>
-      </w:r>
-      <w:r>
-        <w:rPr>
-          <w:lang w:val="en-US"/>
-        </w:rPr>
         <w:t xml:space="preserve"> </w:t>
       </w:r>
       <w:r>
@@ -12928,7 +12592,37 @@
       </w:r>
     </w:p>
   </w:endnote>
-  <w:endnote w:id="7">
+  <w:endnote w:id="9">
+    <w:p>
+      <w:pPr>
+        <w:pStyle w:val="EndnoteText"/>
+      </w:pPr>
+      <w:r>
+        <w:rPr>
+          <w:rStyle w:val="EndnoteReference"/>
+        </w:rPr>
+        <w:endnoteRef/>
+      </w:r>
+      <w:r>
+        <w:t xml:space="preserve"> </w:t>
+      </w:r>
+      <w:r>
+        <w:t xml:space="preserve">Bodhisatta in Tuṣita Heaven - Stone carving during the Kushan Dynasty. (Source: </w:t>
+      </w:r>
+      <w:hyperlink r:id="rId2" w:history="1">
+        <w:r>
+          <w:rPr>
+            <w:rStyle w:val="Hyperlink"/>
+          </w:rPr>
+          <w:t>https://en.wikipedia.org/wiki/Tushita</w:t>
+        </w:r>
+      </w:hyperlink>
+      <w:r>
+        <w:t>)</w:t>
+      </w:r>
+    </w:p>
+  </w:endnote>
+  <w:endnote w:id="10">
     <w:p>
       <w:pPr>
         <w:spacing w:after="0" w:line="240" w:lineRule="auto"/>
@@ -13010,7 +12704,7 @@
         </w:rPr>
         <w:t xml:space="preserve">: ‘Great Disciples of the Buddha by Bhikkhu </w:t>
       </w:r>
-      <w:hyperlink r:id="rId1" w:history="1">
+      <w:hyperlink r:id="rId3" w:history="1">
         <w:r>
           <w:rPr>
             <w:rStyle w:val="Hyperlink"/>
@@ -13027,7 +12721,7 @@
         </w:rPr>
         <w:t xml:space="preserve">  &amp; </w:t>
       </w:r>
-      <w:hyperlink r:id="rId2" w:history="1">
+      <w:hyperlink r:id="rId4" w:history="1">
         <w:r>
           <w:rPr>
             <w:rStyle w:val="Hyperlink"/>
@@ -13044,7 +12738,7 @@
         </w:rPr>
         <w:t xml:space="preserve">, Wisdom publication &amp; </w:t>
       </w:r>
-      <w:hyperlink r:id="rId3" w:tgtFrame="_blank" w:history="1">
+      <w:hyperlink r:id="rId5" w:tgtFrame="_blank" w:history="1">
         <w:r>
           <w:rPr>
             <w:rFonts w:eastAsia="Times New Roman" w:cstheme="minorHAnsi"/>
@@ -13068,7 +12762,7 @@
       </w:r>
     </w:p>
   </w:endnote>
-  <w:endnote w:id="8">
+  <w:endnote w:id="11">
     <w:p>
       <w:pPr>
         <w:spacing w:after="0"/>
@@ -13137,83 +12831,100 @@
           <w:color w:val="000000"/>
           <w:cs/>
         </w:rPr>
-        <w:t xml:space="preserve"> </w:t>
+        <w:t xml:space="preserve"> 127</w:t>
       </w:r>
       <w:r>
         <w:rPr>
           <w:rFonts w:eastAsia="Times-Roman" w:cstheme="minorHAnsi"/>
           <w:color w:val="000000"/>
-          <w:cs/>
-        </w:rPr>
-        <w:t>127</w:t>
+        </w:rPr>
+        <w:t xml:space="preserve"> </w:t>
       </w:r>
       <w:r>
         <w:rPr>
           <w:rFonts w:eastAsia="Times-Roman" w:cstheme="minorHAnsi"/>
           <w:color w:val="000000"/>
         </w:rPr>
-        <w:t xml:space="preserve"> </w:t>
+        <w:t>: ‘</w:t>
       </w:r>
       <w:r>
         <w:rPr>
           <w:rFonts w:eastAsia="Times-Roman" w:cstheme="minorHAnsi"/>
           <w:color w:val="000000"/>
         </w:rPr>
-        <w:t>: ‘</w:t>
+        <w:t xml:space="preserve">when the </w:t>
       </w:r>
       <w:r>
         <w:rPr>
           <w:rFonts w:eastAsia="Times-Roman" w:cstheme="minorHAnsi"/>
           <w:color w:val="000000"/>
         </w:rPr>
-        <w:t xml:space="preserve">when the </w:t>
+        <w:t>B</w:t>
       </w:r>
       <w:r>
         <w:rPr>
           <w:rFonts w:eastAsia="Times-Roman" w:cstheme="minorHAnsi"/>
           <w:color w:val="000000"/>
         </w:rPr>
-        <w:t>B</w:t>
+        <w:t xml:space="preserve">odhisatta </w:t>
       </w:r>
       <w:r>
         <w:rPr>
           <w:rFonts w:eastAsia="Times-Roman" w:cstheme="minorHAnsi"/>
           <w:color w:val="000000"/>
         </w:rPr>
-        <w:t xml:space="preserve">odhisatta </w:t>
+        <w:t>enters his mother</w:t>
       </w:r>
       <w:r>
         <w:rPr>
           <w:rFonts w:eastAsia="Times-Roman" w:cstheme="minorHAnsi"/>
           <w:color w:val="000000"/>
         </w:rPr>
-        <w:t>enters his mother</w:t>
+        <w:t xml:space="preserve">’s womb </w:t>
       </w:r>
       <w:r>
         <w:rPr>
           <w:rFonts w:eastAsia="Times-Roman" w:cstheme="minorHAnsi"/>
           <w:color w:val="000000"/>
         </w:rPr>
-        <w:t xml:space="preserve">’s womb </w:t>
+        <w:t xml:space="preserve">… </w:t>
+      </w:r>
+      <w:r>
+        <w:rPr>
+          <w:rFonts w:cstheme="minorHAnsi"/>
+        </w:rPr>
+        <w:t>a measureless glorious radiance becomes manifest, surpassing the divine majesty of the devas</w:t>
+      </w:r>
+      <w:r>
+        <w:rPr>
+          <w:rFonts w:cstheme="minorHAnsi"/>
+        </w:rPr>
+        <w:t xml:space="preserve">’. </w:t>
+      </w:r>
+      <w:r>
+        <w:rPr>
+          <w:rFonts w:eastAsia="Times-Roman" w:cstheme="minorHAnsi"/>
+          <w:b/>
+          <w:bCs/>
+          <w:color w:val="000000"/>
+        </w:rPr>
+        <w:t xml:space="preserve"> </w:t>
+      </w:r>
+      <w:r>
+        <w:rPr>
+          <w:rFonts w:eastAsia="Times-Roman" w:cstheme="minorHAnsi"/>
+          <w:b/>
+          <w:bCs/>
+          <w:color w:val="000000"/>
+        </w:rPr>
+        <w:t>*</w:t>
       </w:r>
       <w:r>
         <w:rPr>
           <w:rFonts w:eastAsia="Times-Roman" w:cstheme="minorHAnsi"/>
           <w:color w:val="000000"/>
         </w:rPr>
-        <w:t xml:space="preserve">… </w:t>
-      </w:r>
-      <w:r>
-        <w:rPr>
-          <w:rFonts w:cstheme="minorHAnsi"/>
-        </w:rPr>
-        <w:t>a measureless glorious radiance becomes manifest, surpassing the divine majesty of the devas</w:t>
-      </w:r>
-      <w:r>
-        <w:rPr>
-          <w:rFonts w:cstheme="minorHAnsi"/>
-        </w:rPr>
-        <w:t xml:space="preserve">’. </w:t>
+        <w:t xml:space="preserve"> Per Bhikkhu Bodhi: This refers to the Bodhisatta’s rebirth in the Tusita heaven, which followed his preceding human existence as Vessantara and preceded his birth in the human world as Siddhattha Gotama, </w:t>
       </w:r>
       <w:r>
         <w:rPr>
@@ -13222,124 +12933,99 @@
           <w:bCs/>
           <w:color w:val="000000"/>
         </w:rPr>
-        <w:t xml:space="preserve"> </w:t>
-      </w:r>
-      <w:r>
-        <w:rPr>
-          <w:rFonts w:eastAsia="Times-Roman" w:cstheme="minorHAnsi"/>
-          <w:b/>
-          <w:bCs/>
-          <w:color w:val="000000"/>
-        </w:rPr>
-        <w:t>*</w:t>
+        <w:t>see</w:t>
       </w:r>
       <w:r>
         <w:rPr>
           <w:rFonts w:eastAsia="Times-Roman" w:cstheme="minorHAnsi"/>
           <w:color w:val="000000"/>
         </w:rPr>
-        <w:t xml:space="preserve"> Per Bhikkhu Bodhi: This refers to the Bodhisatta’s rebirth in the Tusita heaven, which followed his preceding human existence as Vessantara and preceded his birth in the human world as Siddhattha Gotama, </w:t>
-      </w:r>
-      <w:r>
-        <w:rPr>
-          <w:rFonts w:eastAsia="Times-Roman" w:cstheme="minorHAnsi"/>
-          <w:b/>
-          <w:bCs/>
-          <w:color w:val="000000"/>
-        </w:rPr>
-        <w:t>see</w:t>
+        <w:t xml:space="preserve">: </w:t>
       </w:r>
       <w:r>
         <w:rPr>
           <w:rFonts w:eastAsia="Times-Roman" w:cstheme="minorHAnsi"/>
           <w:color w:val="000000"/>
         </w:rPr>
-        <w:t xml:space="preserve">: </w:t>
+        <w:t xml:space="preserve">AN: </w:t>
       </w:r>
       <w:r>
         <w:rPr>
           <w:rFonts w:eastAsia="Times-Roman" w:cstheme="minorHAnsi"/>
           <w:color w:val="000000"/>
         </w:rPr>
-        <w:t xml:space="preserve">AN: </w:t>
+        <w:t>N</w:t>
       </w:r>
       <w:r>
         <w:rPr>
           <w:rFonts w:eastAsia="Times-Roman" w:cstheme="minorHAnsi"/>
           <w:color w:val="000000"/>
         </w:rPr>
-        <w:t>N</w:t>
+        <w:t xml:space="preserve">otes: 1161, p.1169 </w:t>
+      </w:r>
+      <w:r>
+        <w:rPr>
+          <w:rFonts w:eastAsia="Times-Roman" w:cstheme="minorHAnsi"/>
+          <w:b/>
+          <w:bCs/>
+          <w:color w:val="000000"/>
+        </w:rPr>
+        <w:t>*</w:t>
+      </w:r>
+      <w:r>
+        <w:rPr>
+          <w:rFonts w:eastAsia="Times-Roman" w:cstheme="minorHAnsi"/>
+          <w:b/>
+          <w:bCs/>
+          <w:color w:val="000000"/>
+        </w:rPr>
+        <w:t xml:space="preserve"> </w:t>
       </w:r>
       <w:r>
         <w:rPr>
           <w:rFonts w:eastAsia="Times-Roman" w:cstheme="minorHAnsi"/>
           <w:color w:val="000000"/>
         </w:rPr>
-        <w:t xml:space="preserve">otes: 1161, p.1169 </w:t>
-      </w:r>
-      <w:r>
-        <w:rPr>
-          <w:rFonts w:eastAsia="Times-Roman" w:cstheme="minorHAnsi"/>
-          <w:b/>
-          <w:bCs/>
-          <w:color w:val="000000"/>
-        </w:rPr>
-        <w:t>*</w:t>
-      </w:r>
-      <w:r>
-        <w:rPr>
-          <w:rFonts w:eastAsia="Times-Roman" w:cstheme="minorHAnsi"/>
-          <w:b/>
-          <w:bCs/>
-          <w:color w:val="000000"/>
-        </w:rPr>
-        <w:t xml:space="preserve"> </w:t>
+        <w:t>“The</w:t>
       </w:r>
       <w:r>
         <w:rPr>
           <w:rFonts w:eastAsia="Times-Roman" w:cstheme="minorHAnsi"/>
           <w:color w:val="000000"/>
         </w:rPr>
-        <w:t>“The</w:t>
+        <w:t xml:space="preserve"> last life of the Bodhisatta, before appearing in Tusita Heaven is described in Vessantara</w:t>
       </w:r>
       <w:r>
         <w:rPr>
           <w:rFonts w:eastAsia="Times-Roman" w:cstheme="minorHAnsi"/>
           <w:color w:val="000000"/>
         </w:rPr>
-        <w:t xml:space="preserve"> last life of the Bodhisatta, before appearing in Tusita Heaven is described in Vessantara</w:t>
+        <w:t xml:space="preserve"> </w:t>
       </w:r>
       <w:r>
         <w:rPr>
           <w:rFonts w:eastAsia="Times-Roman" w:cstheme="minorHAnsi"/>
           <w:color w:val="000000"/>
         </w:rPr>
-        <w:t xml:space="preserve"> </w:t>
+        <w:t>jātaka</w:t>
       </w:r>
       <w:r>
         <w:rPr>
           <w:rFonts w:eastAsia="Times-Roman" w:cstheme="minorHAnsi"/>
           <w:color w:val="000000"/>
         </w:rPr>
-        <w:t>jātaka</w:t>
+        <w:t xml:space="preserve">: see: </w:t>
       </w:r>
       <w:r>
         <w:rPr>
           <w:rFonts w:eastAsia="Times-Roman" w:cstheme="minorHAnsi"/>
           <w:color w:val="000000"/>
         </w:rPr>
-        <w:t xml:space="preserve">: see: </w:t>
-      </w:r>
-      <w:r>
-        <w:rPr>
-          <w:rFonts w:eastAsia="Times-Roman" w:cstheme="minorHAnsi"/>
-          <w:color w:val="000000"/>
-        </w:rPr>
         <w:t>Jataka Tales.</w:t>
       </w:r>
     </w:p>
   </w:endnote>
-  <w:endnote w:id="9">
+  <w:endnote w:id="12">
     <w:p>
       <w:pPr>
         <w:spacing w:after="0"/>
@@ -13360,13 +13046,7 @@
         <w:t xml:space="preserve"> </w:t>
       </w:r>
       <w:r>
-        <w:t xml:space="preserve">It is stated that the Bodhisattva was conceived in the mother’s womb on the full moon of </w:t>
-      </w:r>
-      <w:r>
-        <w:t>Asalha (Esla</w:t>
-      </w:r>
-      <w:r>
-        <w:t xml:space="preserve">) ; for details of this event see: </w:t>
+        <w:t xml:space="preserve">It is stated that the Bodhisattva was conceived in the mother’s womb on the full moon of Asalha (Esla) ; for details of this event see: </w:t>
       </w:r>
       <w:r>
         <w:t xml:space="preserve">Chapter 1: </w:t>
@@ -13382,7 +13062,26 @@
       </w:r>
     </w:p>
   </w:endnote>
-  <w:endnote w:id="10">
+  <w:endnote w:id="13">
+    <w:p>
+      <w:pPr>
+        <w:pStyle w:val="EndnoteText"/>
+      </w:pPr>
+      <w:r>
+        <w:rPr>
+          <w:rStyle w:val="EndnoteReference"/>
+        </w:rPr>
+        <w:endnoteRef/>
+      </w:r>
+      <w:r>
+        <w:t xml:space="preserve"> </w:t>
+      </w:r>
+      <w:r>
+        <w:t>Queen Maya’s dream- 2nd century Gandharan Sculpture.  (Source: https://en.wikipedia.org/wiki/Queen_Maya%27s_Dream)</w:t>
+      </w:r>
+    </w:p>
+  </w:endnote>
+  <w:endnote w:id="14">
     <w:p>
       <w:pPr>
         <w:spacing w:after="0"/>
@@ -13412,17 +13111,11 @@
         <w:rPr>
           <w:rFonts w:eastAsia="Calibri" w:cstheme="minorHAnsi"/>
         </w:rPr>
-        <w:t xml:space="preserve">The Great Chronicles of Buddhas by Venerable </w:t>
-      </w:r>
-      <w:r>
-        <w:rPr>
-          <w:rFonts w:eastAsia="Calibri" w:cstheme="minorHAnsi"/>
-        </w:rPr>
-        <w:t>Mingun Sayadaw.</w:t>
+        <w:t>The Great Chronicles of Buddhas by Venerable Mingun Sayadaw.</w:t>
       </w:r>
     </w:p>
   </w:endnote>
-  <w:endnote w:id="11">
+  <w:endnote w:id="15">
     <w:p>
       <w:pPr>
         <w:pStyle w:val="EndnoteText"/>
@@ -13455,7 +13148,7 @@
       </w:r>
     </w:p>
   </w:endnote>
-  <w:endnote w:id="12">
+  <w:endnote w:id="16">
     <w:p>
       <w:pPr>
         <w:spacing w:after="0"/>
@@ -13480,7 +13173,7 @@
       </w:r>
     </w:p>
   </w:endnote>
-  <w:endnote w:id="13">
+  <w:endnote w:id="17">
     <w:p>
       <w:pPr>
         <w:pStyle w:val="EndnoteText"/>
@@ -13509,53 +13202,46 @@
           <w:sz w:val="22"/>
           <w:szCs w:val="22"/>
         </w:rPr>
-        <w:t xml:space="preserve">M. </w:t>
+        <w:t xml:space="preserve">M. Sarlis was the pioneer Buddhist revivalist painter of Sri Lanka in the early 20th century. His unique style is admired by generations. </w:t>
       </w:r>
       <w:r>
         <w:rPr>
           <w:sz w:val="22"/>
           <w:szCs w:val="22"/>
         </w:rPr>
-        <w:t xml:space="preserve">Sarlis was the pioneer Buddhist revivalist painter of Sri Lanka in the early 20th century. His unique style is admired by generations. </w:t>
+        <w:t xml:space="preserve">He was </w:t>
       </w:r>
       <w:r>
         <w:rPr>
           <w:sz w:val="22"/>
           <w:szCs w:val="22"/>
         </w:rPr>
-        <w:t xml:space="preserve">He was </w:t>
+        <w:t xml:space="preserve">brilliant </w:t>
       </w:r>
       <w:r>
         <w:rPr>
           <w:sz w:val="22"/>
           <w:szCs w:val="22"/>
         </w:rPr>
-        <w:t xml:space="preserve">brilliant </w:t>
+        <w:t>sculptor, and as a muralist</w:t>
       </w:r>
       <w:r>
         <w:rPr>
           <w:sz w:val="22"/>
           <w:szCs w:val="22"/>
         </w:rPr>
-        <w:t>sculptor, and as a muralist</w:t>
+        <w:t xml:space="preserve">: for more information see: </w:t>
       </w:r>
       <w:r>
         <w:rPr>
           <w:sz w:val="22"/>
           <w:szCs w:val="22"/>
         </w:rPr>
-        <w:t xml:space="preserve">: for more information see: </w:t>
-      </w:r>
-      <w:r>
-        <w:rPr>
-          <w:sz w:val="22"/>
-          <w:szCs w:val="22"/>
-        </w:rPr>
         <w:t>https://archives.sundayobserver.lk/2010/10/10/mon17.asp</w:t>
       </w:r>
     </w:p>
   </w:endnote>
-  <w:endnote w:id="14">
+  <w:endnote w:id="18">
     <w:p>
       <w:pPr>
         <w:spacing w:after="0" w:line="240" w:lineRule="auto"/>
@@ -13588,13 +13274,7 @@
         <w:rPr>
           <w:rFonts w:cstheme="minorHAnsi"/>
         </w:rPr>
-        <w:t xml:space="preserve">special events that occurred at the birth of </w:t>
-      </w:r>
-      <w:r>
-        <w:rPr>
-          <w:rFonts w:cstheme="minorHAnsi"/>
-        </w:rPr>
-        <w:t xml:space="preserve">Bodhisatta </w:t>
+        <w:t xml:space="preserve">special events that occurred at the birth of Bodhisatta </w:t>
       </w:r>
       <w:r>
         <w:rPr>
@@ -13681,7 +13361,7 @@
       </w:r>
     </w:p>
   </w:endnote>
-  <w:endnote w:id="15">
+  <w:endnote w:id="19">
     <w:p>
       <w:pPr>
         <w:pStyle w:val="EndnoteText"/>
@@ -13825,7 +13505,7 @@
       </w:r>
     </w:p>
   </w:endnote>
-  <w:endnote w:id="16">
+  <w:endnote w:id="20">
     <w:p>
       <w:pPr>
         <w:pStyle w:val="EndnoteText"/>
@@ -13856,76 +13536,61 @@
           <w:sz w:val="22"/>
           <w:szCs w:val="22"/>
         </w:rPr>
-        <w:t xml:space="preserve">, the ruler of the </w:t>
-      </w:r>
-      <w:r>
-        <w:rPr>
-          <w:rFonts w:cstheme="minorHAnsi"/>
+        <w:t xml:space="preserve">, the ruler of the Tavatimsa Deva Realm, is a follower of the Buddha and becomes a stream-winner; for more information </w:t>
+      </w:r>
+      <w:r>
+        <w:rPr>
+          <w:rFonts w:cstheme="minorHAnsi"/>
+          <w:b/>
+          <w:bCs/>
           <w:sz w:val="22"/>
           <w:szCs w:val="22"/>
         </w:rPr>
-        <w:t xml:space="preserve">Tavatimsa Deva Realm, is a follower of the Buddha and becomes a stream-winner; for more information </w:t>
-      </w:r>
-      <w:r>
-        <w:rPr>
-          <w:rFonts w:cstheme="minorHAnsi"/>
-          <w:b/>
-          <w:bCs/>
+        <w:t>see:</w:t>
+      </w:r>
+      <w:r>
+        <w:rPr>
+          <w:rFonts w:cstheme="minorHAnsi"/>
           <w:sz w:val="22"/>
           <w:szCs w:val="22"/>
         </w:rPr>
-        <w:t>see:</w:t>
-      </w:r>
-      <w:r>
-        <w:rPr>
-          <w:rFonts w:cstheme="minorHAnsi"/>
+        <w:t xml:space="preserve"> SN:11. </w:t>
+      </w:r>
+    </w:p>
+  </w:endnote>
+  <w:endnote w:id="21">
+    <w:p>
+      <w:pPr>
+        <w:pStyle w:val="EndnoteText"/>
+        <w:rPr>
           <w:sz w:val="22"/>
           <w:szCs w:val="22"/>
         </w:rPr>
-        <w:t xml:space="preserve"> SN:11. </w:t>
-      </w:r>
-    </w:p>
-  </w:endnote>
-  <w:endnote w:id="17">
-    <w:p>
-      <w:pPr>
-        <w:pStyle w:val="EndnoteText"/>
+      </w:pPr>
+      <w:r>
+        <w:rPr>
+          <w:rStyle w:val="EndnoteReference"/>
+        </w:rPr>
+        <w:endnoteRef/>
+      </w:r>
+      <w:r>
+        <w:t xml:space="preserve"> </w:t>
+      </w:r>
+      <w:r>
         <w:rPr>
           <w:sz w:val="22"/>
           <w:szCs w:val="22"/>
         </w:rPr>
-      </w:pPr>
-      <w:r>
-        <w:rPr>
-          <w:rStyle w:val="EndnoteReference"/>
-        </w:rPr>
-        <w:endnoteRef/>
-      </w:r>
-      <w:r>
-        <w:t xml:space="preserve"> </w:t>
+        <w:t>Asita or Kaladevala or Kanhasiri was a</w:t>
       </w:r>
       <w:r>
         <w:rPr>
           <w:sz w:val="22"/>
           <w:szCs w:val="22"/>
         </w:rPr>
-        <w:t>Asita or </w:t>
-      </w:r>
-      <w:r>
-        <w:rPr>
-          <w:sz w:val="22"/>
-          <w:szCs w:val="22"/>
-        </w:rPr>
-        <w:t>Kaladevala or Kanhasiri was a</w:t>
-      </w:r>
-      <w:r>
-        <w:rPr>
-          <w:sz w:val="22"/>
-          <w:szCs w:val="22"/>
-        </w:rPr>
         <w:t xml:space="preserve"> great </w:t>
       </w:r>
-      <w:hyperlink r:id="rId4" w:tooltip="Asceticism" w:history="1">
+      <w:hyperlink r:id="rId6" w:tooltip="Asceticism" w:history="1">
         <w:r>
           <w:rPr>
             <w:rStyle w:val="Hyperlink"/>
@@ -13984,32 +13649,25 @@
           <w:sz w:val="22"/>
           <w:szCs w:val="22"/>
         </w:rPr>
-        <w:t xml:space="preserve"> </w:t>
+        <w:t xml:space="preserve"> (</w:t>
       </w:r>
       <w:r>
         <w:rPr>
           <w:sz w:val="22"/>
           <w:szCs w:val="22"/>
         </w:rPr>
-        <w:t>(</w:t>
+        <w:t xml:space="preserve"> Nalaka sutta</w:t>
       </w:r>
       <w:r>
         <w:rPr>
           <w:sz w:val="22"/>
           <w:szCs w:val="22"/>
         </w:rPr>
-        <w:t xml:space="preserve"> Nalaka sutta</w:t>
-      </w:r>
-      <w:r>
-        <w:rPr>
-          <w:sz w:val="22"/>
-          <w:szCs w:val="22"/>
-        </w:rPr>
         <w:t xml:space="preserve">) </w:t>
       </w:r>
     </w:p>
   </w:endnote>
-  <w:endnote w:id="18">
+  <w:endnote w:id="22">
     <w:p>
       <w:pPr>
         <w:pStyle w:val="EndnoteText"/>
@@ -14049,7 +13707,7 @@
       </w:r>
     </w:p>
   </w:endnote>
-  <w:endnote w:id="19">
+  <w:endnote w:id="23">
     <w:p>
       <w:pPr>
         <w:spacing w:after="0"/>
@@ -14083,7 +13741,7 @@
       </w:r>
     </w:p>
   </w:endnote>
-  <w:endnote w:id="20">
+  <w:endnote w:id="24">
     <w:p>
       <w:pPr>
         <w:spacing w:after="0"/>
@@ -14124,13 +13782,7 @@
         <w:rPr>
           <w:rFonts w:cstheme="minorHAnsi"/>
         </w:rPr>
-        <w:t xml:space="preserve">The encounter of Ascetic Siddhartha with King </w:t>
-      </w:r>
-      <w:r>
-        <w:rPr>
-          <w:rFonts w:cstheme="minorHAnsi"/>
-        </w:rPr>
-        <w:t>Bimbisara happened after the prince renounced his lay life, which will come later in this work.</w:t>
+        <w:t>The encounter of Ascetic Siddhartha with King Bimbisara happened after the prince renounced his lay life, which will come later in this work.</w:t>
       </w:r>
       <w:r>
         <w:rPr>
@@ -14140,7 +13792,7 @@
       </w:r>
     </w:p>
   </w:endnote>
-  <w:endnote w:id="21">
+  <w:endnote w:id="25">
     <w:p>
       <w:pPr>
         <w:pStyle w:val="EndnoteText"/>
@@ -14173,7 +13825,7 @@
       </w:r>
     </w:p>
   </w:endnote>
-  <w:endnote w:id="22">
+  <w:endnote w:id="26">
     <w:p>
       <w:pPr>
         <w:pStyle w:val="FootnoteText"/>
@@ -14229,7 +13881,7 @@
         </w:rPr>
         <w:t>, is an inscription in the ancient </w:t>
       </w:r>
-      <w:hyperlink r:id="rId5" w:tooltip="Brahmi script" w:history="1">
+      <w:hyperlink r:id="rId7" w:tooltip="Brahmi script" w:history="1">
         <w:r>
           <w:rPr>
             <w:rStyle w:val="Hyperlink"/>
@@ -14246,7 +13898,7 @@
         </w:rPr>
         <w:t>, discovered in December 1896 on a </w:t>
       </w:r>
-      <w:hyperlink r:id="rId6" w:tooltip="Pillars of Ashoka" w:history="1">
+      <w:hyperlink r:id="rId8" w:tooltip="Pillars of Ashoka" w:history="1">
         <w:r>
           <w:rPr>
             <w:rStyle w:val="Hyperlink"/>
@@ -14263,7 +13915,7 @@
         </w:rPr>
         <w:t> in </w:t>
       </w:r>
-      <w:hyperlink r:id="rId7" w:tooltip="Lumbini" w:history="1">
+      <w:hyperlink r:id="rId9" w:tooltip="Lumbini" w:history="1">
         <w:r>
           <w:rPr>
             <w:rStyle w:val="Hyperlink"/>
@@ -14280,7 +13932,7 @@
         </w:rPr>
         <w:t>, </w:t>
       </w:r>
-      <w:hyperlink r:id="rId8" w:tooltip="Nepal" w:history="1">
+      <w:hyperlink r:id="rId10" w:tooltip="Nepal" w:history="1">
         <w:r>
           <w:rPr>
             <w:rStyle w:val="Hyperlink"/>
@@ -14297,7 +13949,7 @@
         </w:rPr>
         <w:t> by former </w:t>
       </w:r>
-      <w:hyperlink r:id="rId9" w:tooltip="Chief of the Nepalese Army" w:history="1">
+      <w:hyperlink r:id="rId11" w:tooltip="Chief of the Nepalese Army" w:history="1">
         <w:r>
           <w:rPr>
             <w:rStyle w:val="Hyperlink"/>
@@ -14314,7 +13966,7 @@
         </w:rPr>
         <w:t> General </w:t>
       </w:r>
-      <w:hyperlink r:id="rId10" w:tooltip="Khadga Shamsher Jang Bahadur Rana" w:history="1">
+      <w:hyperlink r:id="rId12" w:tooltip="Khadga Shamsher Jang Bahadur Rana" w:history="1">
         <w:r>
           <w:rPr>
             <w:rStyle w:val="Hyperlink"/>
@@ -14331,7 +13983,7 @@
         </w:rPr>
         <w:t> under the authority of Nepalese government and assisted by </w:t>
       </w:r>
-      <w:hyperlink r:id="rId11" w:tooltip="Alois Anton Führer" w:history="1">
+      <w:hyperlink r:id="rId13" w:tooltip="Alois Anton Führer" w:history="1">
         <w:r>
           <w:rPr>
             <w:rStyle w:val="Hyperlink"/>
@@ -14367,7 +14019,7 @@
         </w:rPr>
         <w:t>Initially, only the top of the pillar was visible, with a Medieval inscription on it. The Nepalese authorities dug around the pillar, to find the ancient </w:t>
       </w:r>
-      <w:hyperlink r:id="rId12" w:tooltip="Brahmi" w:history="1">
+      <w:hyperlink r:id="rId14" w:tooltip="Brahmi" w:history="1">
         <w:r>
           <w:rPr>
             <w:rStyle w:val="Hyperlink"/>
@@ -14409,7 +14061,7 @@
         </w:rPr>
         <w:t xml:space="preserve">  remained underground, hidden from view. The Brahmi inscription on the pillar gives evidence that </w:t>
       </w:r>
-      <w:hyperlink r:id="rId13" w:tooltip="Ashoka" w:history="1">
+      <w:hyperlink r:id="rId15" w:tooltip="Ashoka" w:history="1">
         <w:r>
           <w:rPr>
             <w:rStyle w:val="Hyperlink"/>
@@ -14426,7 +14078,7 @@
         </w:rPr>
         <w:t>, emperor of the </w:t>
       </w:r>
-      <w:hyperlink r:id="rId14" w:tooltip="Maurya Empire" w:history="1">
+      <w:hyperlink r:id="rId16" w:tooltip="Maurya Empire" w:history="1">
         <w:r>
           <w:rPr>
             <w:rStyle w:val="Hyperlink"/>
@@ -14459,7 +14111,7 @@
         </w:rPr>
         <w:t xml:space="preserve">  Wikepedia. * The architectural remains at the Maya Devi Temple include a pillar constructed by Emperor Ashoka in 249 BC, which contains inscriptions testifying to its location as the birthplace of the Buddha. Additional excavated remains of Buddhist monasteries and stupas dated between the 3rd century BC and the 15th century AD provide evidence around how Lumbini has been an important Buddhist pilgrimage site for centuries. The </w:t>
       </w:r>
-      <w:hyperlink r:id="rId15" w:tgtFrame="_blank" w:history="1">
+      <w:hyperlink r:id="rId17" w:tgtFrame="_blank" w:history="1">
         <w:r>
           <w:rPr>
             <w:rStyle w:val="Hyperlink"/>
@@ -14496,7 +14148,7 @@
       </w:r>
     </w:p>
   </w:endnote>
-  <w:endnote w:id="23">
+  <w:endnote w:id="27">
     <w:p>
       <w:pPr>
         <w:pStyle w:val="EndnoteText"/>
@@ -14559,19 +14211,11 @@
           <w:szCs w:val="22"/>
           <w:lang w:val="en-US"/>
         </w:rPr>
-        <w:t xml:space="preserve">: King Asoka and Buddhism: edited by Anuradha </w:t>
-      </w:r>
-      <w:r>
-        <w:rPr>
-          <w:sz w:val="22"/>
-          <w:szCs w:val="22"/>
-          <w:lang w:val="en-US"/>
-        </w:rPr>
-        <w:t>Seneviratna: PBS:1994</w:t>
+        <w:t>: King Asoka and Buddhism: edited by Anuradha Seneviratna: PBS:1994</w:t>
       </w:r>
     </w:p>
   </w:endnote>
-  <w:endnote w:id="24">
+  <w:endnote w:id="28">
     <w:p>
       <w:pPr>
         <w:pStyle w:val="FootnoteText"/>
@@ -14593,63 +14237,49 @@
           <w:sz w:val="22"/>
           <w:szCs w:val="22"/>
         </w:rPr>
-        <w:t xml:space="preserve"> “There are, O monks, four places on earth which a believing householder's son or a believing householder's daughter should commemorate as long as they live. Which are those four? –here the </w:t>
-      </w:r>
-      <w:r>
-        <w:rPr>
+        <w:t xml:space="preserve"> “There are, O monks, four places on earth which a believing householder's son or a believing householder's daughter should commemorate as long as they live. Which are those four? –here the Blessed  One has been born –here the Blessed One has attained the Sambodhi-enlightenment –here the Blessed One has turned the Wheel of the Dhamma”–here the Blessed  One has attained the ‘Mahaparinibb</w:t>
+      </w:r>
+      <w:r>
+        <w:rPr>
+          <w:rFonts w:cstheme="minorHAnsi"/>
           <w:sz w:val="22"/>
           <w:szCs w:val="22"/>
         </w:rPr>
-        <w:t>Blessed  One has been born –here the Blessed One has attained the Sambodhi-enlightenment –here the Blessed One has turned the Wheel of the Dhamma”–here the Blessed  One has attained the ‘</w:t>
+        <w:t>ā</w:t>
       </w:r>
       <w:r>
         <w:rPr>
           <w:sz w:val="22"/>
           <w:szCs w:val="22"/>
         </w:rPr>
-        <w:t>Mahaparinibb</w:t>
-      </w:r>
-      <w:r>
-        <w:rPr>
-          <w:rFonts w:cstheme="minorHAnsi"/>
+        <w:t>na’</w:t>
+      </w:r>
+      <w:r>
+        <w:rPr>
+          <w:b/>
+          <w:bCs/>
           <w:sz w:val="22"/>
           <w:szCs w:val="22"/>
         </w:rPr>
-        <w:t>ā</w:t>
+        <w:t>…: see:</w:t>
       </w:r>
       <w:r>
         <w:rPr>
           <w:sz w:val="22"/>
           <w:szCs w:val="22"/>
         </w:rPr>
-        <w:t>na’</w:t>
-      </w:r>
-      <w:r>
-        <w:rPr>
-          <w:b/>
-          <w:bCs/>
+        <w:t xml:space="preserve"> DN:</w:t>
+      </w:r>
+      <w:r>
+        <w:rPr>
           <w:sz w:val="22"/>
           <w:szCs w:val="22"/>
         </w:rPr>
-        <w:t>…: see:</w:t>
-      </w:r>
-      <w:r>
-        <w:rPr>
-          <w:sz w:val="22"/>
-          <w:szCs w:val="22"/>
-        </w:rPr>
-        <w:t xml:space="preserve"> DN:</w:t>
-      </w:r>
-      <w:r>
-        <w:rPr>
-          <w:sz w:val="22"/>
-          <w:szCs w:val="22"/>
-        </w:rPr>
         <w:t>16.</w:t>
       </w:r>
     </w:p>
   </w:endnote>
-  <w:endnote w:id="25">
+  <w:endnote w:id="29">
     <w:p>
       <w:pPr>
         <w:spacing w:after="0"/>
@@ -14750,13 +14380,7 @@
         <w:rPr>
           <w:rFonts w:cstheme="minorHAnsi"/>
         </w:rPr>
-        <w:t xml:space="preserve">he describes the conception of the Buddha at </w:t>
-      </w:r>
-      <w:r>
-        <w:rPr>
-          <w:rFonts w:cstheme="minorHAnsi"/>
-        </w:rPr>
-        <w:t>Kapil</w:t>
+        <w:t>he describes the conception of the Buddha at Kapil</w:t>
       </w:r>
       <w:r>
         <w:rPr>
@@ -14854,7 +14478,7 @@
         </w:rPr>
         <w:t xml:space="preserve"> </w:t>
       </w:r>
-      <w:hyperlink r:id="rId16" w:history="1">
+      <w:hyperlink r:id="rId18" w:history="1">
         <w:r>
           <w:rPr>
             <w:rStyle w:val="Hyperlink"/>
@@ -14864,7 +14488,7 @@
       </w:hyperlink>
     </w:p>
   </w:endnote>
-  <w:endnote w:id="26">
+  <w:endnote w:id="30">
     <w:p>
       <w:pPr>
         <w:pStyle w:val="Standard"/>
@@ -14910,29 +14534,11 @@
           <w:szCs w:val="22"/>
           <w:lang w:val="en-AU"/>
         </w:rPr>
-        <w:t xml:space="preserve"> 21:112 </w:t>
-      </w:r>
-      <w:r>
-        <w:rPr>
-          <w:rFonts w:asciiTheme="minorHAnsi" w:hAnsiTheme="minorHAnsi" w:cstheme="minorHAnsi"/>
-          <w:sz w:val="22"/>
-          <w:szCs w:val="22"/>
-          <w:lang w:val="en-AU"/>
-        </w:rPr>
-        <w:t xml:space="preserve">( </w:t>
-      </w:r>
-      <w:r>
-        <w:rPr>
-          <w:rFonts w:asciiTheme="minorHAnsi" w:hAnsiTheme="minorHAnsi" w:cstheme="minorHAnsi"/>
-          <w:sz w:val="22"/>
-          <w:szCs w:val="22"/>
-          <w:lang w:val="en-AU"/>
-        </w:rPr>
-        <w:t>Mahakappina sutta).</w:t>
+        <w:t xml:space="preserve"> 21:112 ( Mahakappina sutta).</w:t>
       </w:r>
     </w:p>
   </w:endnote>
-  <w:endnote w:id="27">
+  <w:endnote w:id="31">
     <w:p>
       <w:pPr>
         <w:pStyle w:val="Standard"/>
@@ -15009,7 +14615,7 @@
       </w:r>
     </w:p>
   </w:endnote>
-  <w:endnote w:id="28">
+  <w:endnote w:id="32">
     <w:p>
       <w:pPr>
         <w:spacing w:after="0"/>
@@ -15046,7 +14652,7 @@
       </w:r>
     </w:p>
   </w:endnote>
-  <w:endnote w:id="29">
+  <w:endnote w:id="33">
     <w:p>
       <w:pPr>
         <w:pStyle w:val="EndnoteText"/>
@@ -15069,25 +14675,18 @@
           <w:sz w:val="22"/>
           <w:szCs w:val="22"/>
         </w:rPr>
-        <w:t xml:space="preserve">Prince </w:t>
+        <w:t>Prince Viḍūḍabha, the heir to the throne, was begotten from another wife of Pasenadi, Vāsabhā-khattiyā, a Sakyan lady of mixed descent who was passed off to Pasenadi as a pure-bred Sakyan princess. Viḍūḍabha later usurped the throne and left his father to die in exile. When he learned that the Sakyans had deceived his father he massacred them and almost decimated the entire Saykan clan</w:t>
       </w:r>
       <w:r>
         <w:rPr>
           <w:sz w:val="22"/>
           <w:szCs w:val="22"/>
         </w:rPr>
-        <w:t>Viḍūḍabha, the heir to the throne, was begotten from another wife of Pasenadi, Vāsabhā-khattiyā, a Sakyan lady of mixed descent who was passed off to Pasenadi as a pure-bred Sakyan princess. Viḍūḍabha later usurped the throne and left his father to die in exile. When he learned that the Sakyans had deceived his father he massacred them and almost decimated the entire Saykan clan</w:t>
-      </w:r>
-      <w:r>
-        <w:rPr>
-          <w:sz w:val="22"/>
-          <w:szCs w:val="22"/>
-        </w:rPr>
         <w:t>, see: SN: Notes: 238, p.535.</w:t>
       </w:r>
     </w:p>
   </w:endnote>
-  <w:endnote w:id="30">
+  <w:endnote w:id="34">
     <w:p>
       <w:pPr>
         <w:pStyle w:val="Standard"/>
@@ -15136,17 +14735,7 @@
           <w:sz w:val="22"/>
           <w:szCs w:val="22"/>
         </w:rPr>
-        <w:t xml:space="preserve">village </w:t>
-      </w:r>
-      <w:r>
-        <w:rPr>
-          <w:rFonts w:asciiTheme="minorHAnsi" w:hAnsiTheme="minorHAnsi" w:cstheme="minorHAnsi"/>
-          <w:b/>
-          <w:bCs/>
-          <w:sz w:val="22"/>
-          <w:szCs w:val="22"/>
-        </w:rPr>
-        <w:t>Piprahwa</w:t>
+        <w:t>village Piprahwa</w:t>
       </w:r>
       <w:r>
         <w:rPr>
@@ -15156,7 +14745,7 @@
         </w:rPr>
         <w:t xml:space="preserve"> and excavated a large mound of earth from which emerged a brick stupa. At a depth of 18 feet, he found a stone coffer containing jewels, bone fragments, ashes, and five small vases, one of which was inscribed with a line, in </w:t>
       </w:r>
-      <w:hyperlink r:id="rId17" w:history="1">
+      <w:hyperlink r:id="rId19" w:history="1">
         <w:r>
           <w:rPr>
             <w:rStyle w:val="Hyperlink"/>
@@ -15240,15 +14829,7 @@
           <w:sz w:val="22"/>
           <w:szCs w:val="22"/>
         </w:rPr>
-        <w:t xml:space="preserve">, meanwhile, Mukherjee excavated </w:t>
-      </w:r>
-      <w:r>
-        <w:rPr>
-          <w:rFonts w:asciiTheme="minorHAnsi" w:hAnsiTheme="minorHAnsi" w:cstheme="minorHAnsi"/>
-          <w:sz w:val="22"/>
-          <w:szCs w:val="22"/>
-        </w:rPr>
-        <w:t xml:space="preserve">a number of structures and unearthed sculptures relating to the Buddha, terracotta figurines etc.… </w:t>
+        <w:t xml:space="preserve">, meanwhile, Mukherjee excavated a number of structures and unearthed sculptures relating to the Buddha, terracotta figurines etc.… </w:t>
       </w:r>
       <w:r>
         <w:rPr>
@@ -16508,6 +16089,25 @@
       <w:szCs w:val="26"/>
     </w:rPr>
   </w:style>
+  <w:style w:type="paragraph" w:styleId="Caption">
+    <w:name w:val="caption"/>
+    <w:basedOn w:val="Normal"/>
+    <w:next w:val="Normal"/>
+    <w:uiPriority w:val="35"/>
+    <w:unhideWhenUsed/>
+    <w:qFormat/>
+    <w:rsid w:val="00795C25"/>
+    <w:pPr>
+      <w:spacing w:after="200" w:line="240" w:lineRule="auto"/>
+    </w:pPr>
+    <w:rPr>
+      <w:i/>
+      <w:iCs/>
+      <w:color w:val="44546A" w:themeColor="text2"/>
+      <w:sz w:val="18"/>
+      <w:szCs w:val="18"/>
+    </w:rPr>
+  </w:style>
 </w:styles>
 </file>
 

</xml_diff>

<commit_message>
Corrected End Notes to Endnotes
</commit_message>
<xml_diff>
--- a/docs/Section 1 - Birth.docx
+++ b/docs/Section 1 - Birth.docx
@@ -5598,7 +5598,7 @@
           <w:noProof/>
         </w:rPr>
         <w:drawing>
-          <wp:inline distT="0" distB="0" distL="0" distR="0" wp14:anchorId="165661B6" wp14:editId="39157FD2">
+          <wp:inline distT="0" distB="0" distL="0" distR="0" wp14:anchorId="165661B6" wp14:editId="06C68420">
             <wp:extent cx="3092400" cy="2318400"/>
             <wp:effectExtent l="0" t="0" r="0" b="5715"/>
             <wp:docPr id="2088234774" name="Picture 1"/>
@@ -7740,10 +7740,13 @@
         <w:pStyle w:val="Heading3"/>
       </w:pPr>
       <w:r>
-        <w:t xml:space="preserve">End </w:t>
-      </w:r>
-      <w:r>
-        <w:t xml:space="preserve">Notes: </w:t>
+        <w:t>End</w:t>
+      </w:r>
+      <w:r>
+        <w:t>n</w:t>
+      </w:r>
+      <w:r>
+        <w:t xml:space="preserve">otes: </w:t>
       </w:r>
       <w:r>
         <w:t>S</w:t>
@@ -7923,21 +7926,7 @@
             <w:rStyle w:val="Hyperlink"/>
             <w:rFonts w:cstheme="minorHAnsi"/>
           </w:rPr>
-          <w:t>https://en.wikipedia.org/wiki/The</w:t>
-        </w:r>
-        <w:r>
-          <w:rPr>
-            <w:rStyle w:val="Hyperlink"/>
-            <w:rFonts w:cstheme="minorHAnsi"/>
-          </w:rPr>
-          <w:t>_</w:t>
-        </w:r>
-        <w:r>
-          <w:rPr>
-            <w:rStyle w:val="Hyperlink"/>
-            <w:rFonts w:cstheme="minorHAnsi"/>
-          </w:rPr>
-          <w:t>Buddha</w:t>
+          <w:t>https://en.wikipedia.org/wiki/The_Buddha</w:t>
         </w:r>
       </w:hyperlink>
       <w:r>
@@ -9433,19 +9422,7 @@
           <w:rPr>
             <w:rStyle w:val="Hyperlink"/>
           </w:rPr>
-          <w:t>https://commons.wikimed</w:t>
-        </w:r>
-        <w:r>
-          <w:rPr>
-            <w:rStyle w:val="Hyperlink"/>
-          </w:rPr>
-          <w:t>i</w:t>
-        </w:r>
-        <w:r>
-          <w:rPr>
-            <w:rStyle w:val="Hyperlink"/>
-          </w:rPr>
-          <w:t>a.org/wiki/File:Four_Scenes_from_the_Life_of_the_Buddha_</w:t>
+          <w:t>https://commons.wikimedia.org/wiki/File:Four_Scenes_from_the_Life_of_the_Buddha_</w:t>
         </w:r>
       </w:hyperlink>
       <w:r>
@@ -9688,23 +9665,7 @@
             <w:sz w:val="22"/>
             <w:szCs w:val="22"/>
           </w:rPr>
-          <w:t>https://archives.sundayobse</w:t>
-        </w:r>
-        <w:r>
-          <w:rPr>
-            <w:rStyle w:val="Hyperlink"/>
-            <w:sz w:val="22"/>
-            <w:szCs w:val="22"/>
-          </w:rPr>
-          <w:t>r</w:t>
-        </w:r>
-        <w:r>
-          <w:rPr>
-            <w:rStyle w:val="Hyperlink"/>
-            <w:sz w:val="22"/>
-            <w:szCs w:val="22"/>
-          </w:rPr>
-          <w:t>ver.lk/2010/10/10/mon17.asp</w:t>
+          <w:t>https://archives.sundayobserver.lk/2010/10/10/mon17.asp</w:t>
         </w:r>
       </w:hyperlink>
       <w:r>
@@ -10594,23 +10555,7 @@
             <w:sz w:val="22"/>
             <w:szCs w:val="22"/>
           </w:rPr>
-          <w:t>https://worldheri</w:t>
-        </w:r>
-        <w:r>
-          <w:rPr>
-            <w:rStyle w:val="Hyperlink"/>
-            <w:sz w:val="22"/>
-            <w:szCs w:val="22"/>
-          </w:rPr>
-          <w:t>t</w:t>
-        </w:r>
-        <w:r>
-          <w:rPr>
-            <w:rStyle w:val="Hyperlink"/>
-            <w:sz w:val="22"/>
-            <w:szCs w:val="22"/>
-          </w:rPr>
-          <w:t>agesites.net/lumbini-birthplace-of-buddha/</w:t>
+          <w:t>https://worldheritagesites.net/lumbini-birthplace-of-buddha/</w:t>
         </w:r>
       </w:hyperlink>
       <w:r>

</xml_diff>